<commit_message>
Edited Newsletter requirements with prioritized features
</commit_message>
<xml_diff>
--- a/docs/NewsletterManagerProjectRequirements_Updated.docx
+++ b/docs/NewsletterManagerProjectRequirements_Updated.docx
@@ -1,6 +1,6 @@
 
 <file path=word/document.xml><?xml version="1.0" encoding="utf-8"?>
-<w:document xmlns:wpc="http://schemas.microsoft.com/office/word/2010/wordprocessingCanvas" xmlns:cx="http://schemas.microsoft.com/office/drawing/2014/chartex" xmlns:cx1="http://schemas.microsoft.com/office/drawing/2015/9/8/chartex" xmlns:mc="http://schemas.openxmlformats.org/markup-compatibility/2006" xmlns:o="urn:schemas-microsoft-com:office:office" xmlns:r="http://schemas.openxmlformats.org/officeDocument/2006/relationships" xmlns:m="http://schemas.openxmlformats.org/officeDocument/2006/math" xmlns:v="urn:schemas-microsoft-com:vml" xmlns:wp14="http://schemas.microsoft.com/office/word/2010/wordprocessingDrawing" xmlns:wp="http://schemas.openxmlformats.org/drawingml/2006/wordprocessingDrawing" xmlns:w10="urn:schemas-microsoft-com:office:word" xmlns:w="http://schemas.openxmlformats.org/wordprocessingml/2006/main" xmlns:w14="http://schemas.microsoft.com/office/word/2010/wordml" xmlns:w15="http://schemas.microsoft.com/office/word/2012/wordml" xmlns:w16se="http://schemas.microsoft.com/office/word/2015/wordml/symex" xmlns:wpg="http://schemas.microsoft.com/office/word/2010/wordprocessingGroup" xmlns:wpi="http://schemas.microsoft.com/office/word/2010/wordprocessingInk" xmlns:wne="http://schemas.microsoft.com/office/word/2006/wordml" xmlns:wps="http://schemas.microsoft.com/office/word/2010/wordprocessingShape" mc:Ignorable="w14 w15 w16se wp14">
+<w:document xmlns:wpc="http://schemas.microsoft.com/office/word/2010/wordprocessingCanvas" xmlns:cx="http://schemas.microsoft.com/office/drawing/2014/chartex" xmlns:cx1="http://schemas.microsoft.com/office/drawing/2015/9/8/chartex" xmlns:cx2="http://schemas.microsoft.com/office/drawing/2015/10/21/chartex" xmlns:cx3="http://schemas.microsoft.com/office/drawing/2016/5/9/chartex" xmlns:cx4="http://schemas.microsoft.com/office/drawing/2016/5/10/chartex" xmlns:cx5="http://schemas.microsoft.com/office/drawing/2016/5/11/chartex" xmlns:cx6="http://schemas.microsoft.com/office/drawing/2016/5/12/chartex" xmlns:cx7="http://schemas.microsoft.com/office/drawing/2016/5/13/chartex" xmlns:cx8="http://schemas.microsoft.com/office/drawing/2016/5/14/chartex" xmlns:mc="http://schemas.openxmlformats.org/markup-compatibility/2006" xmlns:aink="http://schemas.microsoft.com/office/drawing/2016/ink" xmlns:am3d="http://schemas.microsoft.com/office/drawing/2017/model3d" xmlns:o="urn:schemas-microsoft-com:office:office" xmlns:r="http://schemas.openxmlformats.org/officeDocument/2006/relationships" xmlns:m="http://schemas.openxmlformats.org/officeDocument/2006/math" xmlns:v="urn:schemas-microsoft-com:vml" xmlns:wp14="http://schemas.microsoft.com/office/word/2010/wordprocessingDrawing" xmlns:wp="http://schemas.openxmlformats.org/drawingml/2006/wordprocessingDrawing" xmlns:w10="urn:schemas-microsoft-com:office:word" xmlns:w="http://schemas.openxmlformats.org/wordprocessingml/2006/main" xmlns:w14="http://schemas.microsoft.com/office/word/2010/wordml" xmlns:w15="http://schemas.microsoft.com/office/word/2012/wordml" xmlns:w16cid="http://schemas.microsoft.com/office/word/2016/wordml/cid" xmlns:w16se="http://schemas.microsoft.com/office/word/2015/wordml/symex" xmlns:wpg="http://schemas.microsoft.com/office/word/2010/wordprocessingGroup" xmlns:wpi="http://schemas.microsoft.com/office/word/2010/wordprocessingInk" xmlns:wne="http://schemas.microsoft.com/office/word/2006/wordml" xmlns:wps="http://schemas.microsoft.com/office/word/2010/wordprocessingShape" mc:Ignorable="w14 w15 w16se w16cid wp14">
   <w:body>
     <w:p>
       <w:pPr>
@@ -342,8 +342,18 @@
           <w:sz w:val="22"/>
           <w:szCs w:val="22"/>
         </w:rPr>
-        <w:t>Martin Batey</w:t>
-      </w:r>
+        <w:t xml:space="preserve">Martin </w:t>
+      </w:r>
+      <w:proofErr w:type="spellStart"/>
+      <w:r>
+        <w:rPr>
+          <w:rFonts w:ascii="Arial" w:hAnsi="Arial" w:cs="Arial"/>
+          <w:sz w:val="22"/>
+          <w:szCs w:val="22"/>
+        </w:rPr>
+        <w:t>Batey</w:t>
+      </w:r>
+      <w:proofErr w:type="spellEnd"/>
     </w:p>
     <w:p>
       <w:pPr>
@@ -692,8 +702,18 @@
                 <w:sz w:val="20"/>
                 <w:szCs w:val="20"/>
               </w:rPr>
-              <w:t>Martin Batey</w:t>
+              <w:t xml:space="preserve">Martin </w:t>
             </w:r>
+            <w:proofErr w:type="spellStart"/>
+            <w:r>
+              <w:rPr>
+                <w:rFonts w:ascii="Arial" w:hAnsi="Arial" w:cs="Arial"/>
+                <w:sz w:val="20"/>
+                <w:szCs w:val="20"/>
+              </w:rPr>
+              <w:t>Batey</w:t>
+            </w:r>
+            <w:proofErr w:type="spellEnd"/>
           </w:p>
         </w:tc>
       </w:tr>
@@ -1335,8 +1355,18 @@
                 <w:sz w:val="20"/>
                 <w:szCs w:val="20"/>
               </w:rPr>
-              <w:t>Christine Bruzzese</w:t>
+              <w:t xml:space="preserve">Christine </w:t>
             </w:r>
+            <w:proofErr w:type="spellStart"/>
+            <w:r>
+              <w:rPr>
+                <w:rFonts w:ascii="Arial" w:hAnsi="Arial" w:cs="Arial"/>
+                <w:sz w:val="20"/>
+                <w:szCs w:val="20"/>
+              </w:rPr>
+              <w:t>Bruzzese</w:t>
+            </w:r>
+            <w:proofErr w:type="spellEnd"/>
           </w:p>
         </w:tc>
         <w:tc>
@@ -1553,8 +1583,18 @@
                 <w:sz w:val="20"/>
                 <w:szCs w:val="20"/>
               </w:rPr>
-              <w:t>Martin Batey</w:t>
+              <w:t xml:space="preserve">Martin </w:t>
             </w:r>
+            <w:proofErr w:type="spellStart"/>
+            <w:r>
+              <w:rPr>
+                <w:rFonts w:ascii="Arial" w:hAnsi="Arial" w:cs="Arial"/>
+                <w:sz w:val="20"/>
+                <w:szCs w:val="20"/>
+              </w:rPr>
+              <w:t>Batey</w:t>
+            </w:r>
+            <w:proofErr w:type="spellEnd"/>
           </w:p>
         </w:tc>
         <w:tc>
@@ -1652,13 +1692,23 @@
                 <w:szCs w:val="20"/>
               </w:rPr>
             </w:pPr>
+            <w:proofErr w:type="spellStart"/>
             <w:r>
               <w:rPr>
                 <w:rFonts w:ascii="Arial" w:hAnsi="Arial" w:cs="Arial"/>
                 <w:sz w:val="20"/>
                 <w:szCs w:val="20"/>
               </w:rPr>
-              <w:t>Ridhdhi Patel</w:t>
+              <w:t>Ridhdhi</w:t>
+            </w:r>
+            <w:proofErr w:type="spellEnd"/>
+            <w:r>
+              <w:rPr>
+                <w:rFonts w:ascii="Arial" w:hAnsi="Arial" w:cs="Arial"/>
+                <w:sz w:val="20"/>
+                <w:szCs w:val="20"/>
+              </w:rPr>
+              <w:t xml:space="preserve"> Patel</w:t>
             </w:r>
           </w:p>
         </w:tc>
@@ -3764,6 +3814,1016 @@
     </w:p>
     <w:p>
       <w:pPr>
+        <w:rPr>
+          <w:rFonts w:ascii="Arial" w:hAnsi="Arial" w:cs="Arial"/>
+          <w:sz w:val="22"/>
+          <w:szCs w:val="22"/>
+        </w:rPr>
+      </w:pPr>
+    </w:p>
+    <w:p>
+      <w:pPr>
+        <w:pStyle w:val="Heading1"/>
+        <w:numPr>
+          <w:ilvl w:val="0"/>
+          <w:numId w:val="0"/>
+        </w:numPr>
+      </w:pPr>
+      <w:r>
+        <w:t>3.5</w:t>
+      </w:r>
+      <w:r>
+        <w:tab/>
+      </w:r>
+      <w:r>
+        <w:t>Key Features</w:t>
+      </w:r>
+      <w:r>
+        <w:t xml:space="preserve"> Prioritized</w:t>
+      </w:r>
+    </w:p>
+    <w:p/>
+    <w:p>
+      <w:pPr>
+        <w:rPr>
+          <w:rFonts w:ascii="Arial" w:hAnsi="Arial" w:cs="Arial"/>
+          <w:sz w:val="22"/>
+          <w:szCs w:val="22"/>
+        </w:rPr>
+      </w:pPr>
+      <w:r>
+        <w:rPr>
+          <w:rFonts w:ascii="Arial" w:hAnsi="Arial" w:cs="Arial"/>
+          <w:sz w:val="22"/>
+          <w:szCs w:val="22"/>
+        </w:rPr>
+        <w:t>The following are the project features</w:t>
+      </w:r>
+      <w:r>
+        <w:rPr>
+          <w:rFonts w:ascii="Arial" w:hAnsi="Arial" w:cs="Arial"/>
+          <w:sz w:val="22"/>
+          <w:szCs w:val="22"/>
+        </w:rPr>
+        <w:t xml:space="preserve"> prioritized from high to low:</w:t>
+      </w:r>
+    </w:p>
+    <w:p>
+      <w:pPr>
+        <w:rPr>
+          <w:rFonts w:ascii="Arial" w:hAnsi="Arial" w:cs="Arial"/>
+          <w:sz w:val="22"/>
+          <w:szCs w:val="22"/>
+        </w:rPr>
+      </w:pPr>
+      <w:r>
+        <w:rPr>
+          <w:rFonts w:ascii="Arial" w:hAnsi="Arial" w:cs="Arial"/>
+          <w:sz w:val="22"/>
+          <w:szCs w:val="22"/>
+        </w:rPr>
+        <w:t>.</w:t>
+      </w:r>
+    </w:p>
+    <w:p>
+      <w:pPr>
+        <w:rPr>
+          <w:rFonts w:ascii="Arial" w:hAnsi="Arial" w:cs="Arial"/>
+          <w:sz w:val="22"/>
+          <w:szCs w:val="22"/>
+        </w:rPr>
+      </w:pPr>
+      <w:r>
+        <w:rPr>
+          <w:rFonts w:ascii="Arial" w:hAnsi="Arial" w:cs="Arial"/>
+          <w:sz w:val="22"/>
+          <w:szCs w:val="22"/>
+        </w:rPr>
+        <w:t>Frontend</w:t>
+      </w:r>
+    </w:p>
+    <w:p>
+      <w:pPr>
+        <w:rPr>
+          <w:rFonts w:ascii="Arial" w:hAnsi="Arial" w:cs="Arial"/>
+          <w:sz w:val="22"/>
+          <w:szCs w:val="22"/>
+        </w:rPr>
+      </w:pPr>
+    </w:p>
+    <w:p>
+      <w:pPr>
+        <w:pStyle w:val="ListParagraph"/>
+        <w:widowControl w:val="0"/>
+        <w:numPr>
+          <w:ilvl w:val="0"/>
+          <w:numId w:val="17"/>
+        </w:numPr>
+        <w:spacing w:line="333" w:lineRule="auto"/>
+        <w:ind w:right="242"/>
+        <w:jc w:val="both"/>
+        <w:rPr>
+          <w:rFonts w:ascii="Arial" w:eastAsia="Arial" w:hAnsi="Arial" w:cs="Arial"/>
+          <w:spacing w:val="2"/>
+          <w:sz w:val="22"/>
+          <w:szCs w:val="22"/>
+        </w:rPr>
+      </w:pPr>
+      <w:r>
+        <w:rPr>
+          <w:rFonts w:ascii="Arial" w:eastAsia="Arial" w:hAnsi="Arial" w:cs="Arial"/>
+          <w:sz w:val="22"/>
+          <w:szCs w:val="22"/>
+        </w:rPr>
+        <w:t>Allow</w:t>
+      </w:r>
+      <w:r>
+        <w:rPr>
+          <w:rFonts w:ascii="Arial" w:eastAsia="Arial" w:hAnsi="Arial" w:cs="Arial"/>
+          <w:spacing w:val="6"/>
+          <w:sz w:val="22"/>
+          <w:szCs w:val="22"/>
+        </w:rPr>
+        <w:t xml:space="preserve"> </w:t>
+      </w:r>
+      <w:r>
+        <w:rPr>
+          <w:rFonts w:ascii="Arial" w:eastAsia="Arial" w:hAnsi="Arial" w:cs="Arial"/>
+          <w:sz w:val="22"/>
+          <w:szCs w:val="22"/>
+        </w:rPr>
+        <w:t>emails</w:t>
+      </w:r>
+      <w:r>
+        <w:rPr>
+          <w:rFonts w:ascii="Arial" w:eastAsia="Arial" w:hAnsi="Arial" w:cs="Arial"/>
+          <w:spacing w:val="11"/>
+          <w:sz w:val="22"/>
+          <w:szCs w:val="22"/>
+        </w:rPr>
+        <w:t xml:space="preserve"> </w:t>
+      </w:r>
+      <w:r>
+        <w:rPr>
+          <w:rFonts w:ascii="Arial" w:eastAsia="Arial" w:hAnsi="Arial" w:cs="Arial"/>
+          <w:sz w:val="22"/>
+          <w:szCs w:val="22"/>
+        </w:rPr>
+        <w:t>to</w:t>
+      </w:r>
+      <w:r>
+        <w:rPr>
+          <w:rFonts w:ascii="Arial" w:eastAsia="Arial" w:hAnsi="Arial" w:cs="Arial"/>
+          <w:spacing w:val="3"/>
+          <w:sz w:val="22"/>
+          <w:szCs w:val="22"/>
+        </w:rPr>
+        <w:t xml:space="preserve"> </w:t>
+      </w:r>
+      <w:r>
+        <w:rPr>
+          <w:rFonts w:ascii="Arial" w:eastAsia="Arial" w:hAnsi="Arial" w:cs="Arial"/>
+          <w:sz w:val="22"/>
+          <w:szCs w:val="22"/>
+        </w:rPr>
+        <w:t>be</w:t>
+      </w:r>
+      <w:r>
+        <w:rPr>
+          <w:rFonts w:ascii="Arial" w:eastAsia="Arial" w:hAnsi="Arial" w:cs="Arial"/>
+          <w:spacing w:val="3"/>
+          <w:sz w:val="22"/>
+          <w:szCs w:val="22"/>
+        </w:rPr>
+        <w:t xml:space="preserve"> </w:t>
+      </w:r>
+      <w:r>
+        <w:rPr>
+          <w:rFonts w:ascii="Arial" w:eastAsia="Arial" w:hAnsi="Arial" w:cs="Arial"/>
+          <w:w w:val="101"/>
+          <w:sz w:val="22"/>
+          <w:szCs w:val="22"/>
+        </w:rPr>
+        <w:t xml:space="preserve">sent </w:t>
+      </w:r>
+      <w:r>
+        <w:rPr>
+          <w:rFonts w:ascii="Arial" w:eastAsia="Arial" w:hAnsi="Arial" w:cs="Arial"/>
+          <w:sz w:val="22"/>
+          <w:szCs w:val="22"/>
+        </w:rPr>
+        <w:t>out</w:t>
+      </w:r>
+      <w:r>
+        <w:rPr>
+          <w:rFonts w:ascii="Arial" w:eastAsia="Arial" w:hAnsi="Arial" w:cs="Arial"/>
+          <w:spacing w:val="4"/>
+          <w:sz w:val="22"/>
+          <w:szCs w:val="22"/>
+        </w:rPr>
+        <w:t xml:space="preserve"> </w:t>
+      </w:r>
+    </w:p>
+    <w:p>
+      <w:pPr>
+        <w:pStyle w:val="ListParagraph"/>
+        <w:widowControl w:val="0"/>
+        <w:numPr>
+          <w:ilvl w:val="0"/>
+          <w:numId w:val="17"/>
+        </w:numPr>
+        <w:spacing w:line="333" w:lineRule="auto"/>
+        <w:ind w:right="242"/>
+        <w:jc w:val="both"/>
+        <w:rPr>
+          <w:rFonts w:ascii="Arial" w:eastAsia="Arial" w:hAnsi="Arial" w:cs="Arial"/>
+          <w:spacing w:val="2"/>
+          <w:sz w:val="22"/>
+          <w:szCs w:val="22"/>
+        </w:rPr>
+      </w:pPr>
+      <w:r>
+        <w:rPr>
+          <w:rFonts w:ascii="Arial" w:eastAsia="Arial" w:hAnsi="Arial" w:cs="Arial"/>
+          <w:sz w:val="22"/>
+          <w:szCs w:val="22"/>
+        </w:rPr>
+        <w:t>Allow</w:t>
+      </w:r>
+      <w:r>
+        <w:rPr>
+          <w:rFonts w:ascii="Arial" w:eastAsia="Arial" w:hAnsi="Arial" w:cs="Arial"/>
+          <w:spacing w:val="6"/>
+          <w:sz w:val="22"/>
+          <w:szCs w:val="22"/>
+        </w:rPr>
+        <w:t xml:space="preserve"> </w:t>
+      </w:r>
+      <w:r>
+        <w:rPr>
+          <w:rFonts w:ascii="Arial" w:eastAsia="Arial" w:hAnsi="Arial" w:cs="Arial"/>
+          <w:sz w:val="22"/>
+          <w:szCs w:val="22"/>
+        </w:rPr>
+        <w:t>upload</w:t>
+      </w:r>
+      <w:r>
+        <w:rPr>
+          <w:rFonts w:ascii="Arial" w:eastAsia="Arial" w:hAnsi="Arial" w:cs="Arial"/>
+          <w:spacing w:val="8"/>
+          <w:sz w:val="22"/>
+          <w:szCs w:val="22"/>
+        </w:rPr>
+        <w:t xml:space="preserve"> </w:t>
+      </w:r>
+      <w:r>
+        <w:rPr>
+          <w:rFonts w:ascii="Arial" w:eastAsia="Arial" w:hAnsi="Arial" w:cs="Arial"/>
+          <w:sz w:val="22"/>
+          <w:szCs w:val="22"/>
+        </w:rPr>
+        <w:t>of</w:t>
+      </w:r>
+      <w:r>
+        <w:rPr>
+          <w:rFonts w:ascii="Arial" w:eastAsia="Arial" w:hAnsi="Arial" w:cs="Arial"/>
+          <w:spacing w:val="3"/>
+          <w:sz w:val="22"/>
+          <w:szCs w:val="22"/>
+        </w:rPr>
+        <w:t xml:space="preserve"> </w:t>
+      </w:r>
+      <w:r>
+        <w:rPr>
+          <w:rFonts w:ascii="Arial" w:eastAsia="Arial" w:hAnsi="Arial" w:cs="Arial"/>
+          <w:sz w:val="22"/>
+          <w:szCs w:val="22"/>
+        </w:rPr>
+        <w:t>HTML</w:t>
+      </w:r>
+      <w:r>
+        <w:rPr>
+          <w:rFonts w:ascii="Arial" w:eastAsia="Arial" w:hAnsi="Arial" w:cs="Arial"/>
+          <w:spacing w:val="-1"/>
+          <w:sz w:val="22"/>
+          <w:szCs w:val="22"/>
+        </w:rPr>
+        <w:t xml:space="preserve"> </w:t>
+      </w:r>
+      <w:r>
+        <w:rPr>
+          <w:rFonts w:ascii="Arial" w:eastAsia="Arial" w:hAnsi="Arial" w:cs="Arial"/>
+          <w:sz w:val="22"/>
+          <w:szCs w:val="22"/>
+        </w:rPr>
+        <w:t>template</w:t>
+      </w:r>
+      <w:r>
+        <w:rPr>
+          <w:rFonts w:ascii="Arial" w:eastAsia="Arial" w:hAnsi="Arial" w:cs="Arial"/>
+          <w:spacing w:val="9"/>
+          <w:sz w:val="22"/>
+          <w:szCs w:val="22"/>
+        </w:rPr>
+        <w:t xml:space="preserve"> </w:t>
+      </w:r>
+      <w:r>
+        <w:rPr>
+          <w:rFonts w:ascii="Arial" w:eastAsia="Arial" w:hAnsi="Arial" w:cs="Arial"/>
+          <w:sz w:val="22"/>
+          <w:szCs w:val="22"/>
+        </w:rPr>
+        <w:t>in</w:t>
+      </w:r>
+      <w:r>
+        <w:rPr>
+          <w:rFonts w:ascii="Arial" w:eastAsia="Arial" w:hAnsi="Arial" w:cs="Arial"/>
+          <w:spacing w:val="3"/>
+          <w:sz w:val="22"/>
+          <w:szCs w:val="22"/>
+        </w:rPr>
+        <w:t xml:space="preserve"> </w:t>
+      </w:r>
+      <w:r>
+        <w:rPr>
+          <w:rFonts w:ascii="Arial" w:eastAsia="Arial" w:hAnsi="Arial" w:cs="Arial"/>
+          <w:sz w:val="22"/>
+          <w:szCs w:val="22"/>
+        </w:rPr>
+        <w:t>application</w:t>
+      </w:r>
+      <w:r>
+        <w:rPr>
+          <w:rFonts w:ascii="Arial" w:eastAsia="Arial" w:hAnsi="Arial" w:cs="Arial"/>
+          <w:spacing w:val="12"/>
+          <w:sz w:val="22"/>
+          <w:szCs w:val="22"/>
+        </w:rPr>
+        <w:t xml:space="preserve"> </w:t>
+      </w:r>
+    </w:p>
+    <w:p>
+      <w:pPr>
+        <w:pStyle w:val="ListParagraph"/>
+        <w:widowControl w:val="0"/>
+        <w:numPr>
+          <w:ilvl w:val="0"/>
+          <w:numId w:val="17"/>
+        </w:numPr>
+        <w:spacing w:line="333" w:lineRule="auto"/>
+        <w:ind w:right="242"/>
+        <w:jc w:val="both"/>
+        <w:rPr>
+          <w:rFonts w:ascii="Arial" w:eastAsia="Arial" w:hAnsi="Arial" w:cs="Arial"/>
+          <w:spacing w:val="2"/>
+          <w:sz w:val="22"/>
+          <w:szCs w:val="22"/>
+        </w:rPr>
+      </w:pPr>
+      <w:r>
+        <w:rPr>
+          <w:rFonts w:ascii="Arial" w:eastAsia="Arial" w:hAnsi="Arial" w:cs="Arial"/>
+          <w:sz w:val="22"/>
+          <w:szCs w:val="22"/>
+        </w:rPr>
+        <w:t>Store</w:t>
+      </w:r>
+      <w:r>
+        <w:rPr>
+          <w:rFonts w:ascii="Arial" w:eastAsia="Arial" w:hAnsi="Arial" w:cs="Arial"/>
+          <w:spacing w:val="6"/>
+          <w:sz w:val="22"/>
+          <w:szCs w:val="22"/>
+        </w:rPr>
+        <w:t xml:space="preserve"> </w:t>
+      </w:r>
+      <w:r>
+        <w:rPr>
+          <w:rFonts w:ascii="Arial" w:eastAsia="Arial" w:hAnsi="Arial" w:cs="Arial"/>
+          <w:sz w:val="22"/>
+          <w:szCs w:val="22"/>
+        </w:rPr>
+        <w:t>newsletter</w:t>
+      </w:r>
+      <w:r>
+        <w:rPr>
+          <w:rFonts w:ascii="Arial" w:eastAsia="Arial" w:hAnsi="Arial" w:cs="Arial"/>
+          <w:spacing w:val="11"/>
+          <w:sz w:val="22"/>
+          <w:szCs w:val="22"/>
+        </w:rPr>
+        <w:t xml:space="preserve"> </w:t>
+      </w:r>
+      <w:r>
+        <w:rPr>
+          <w:rFonts w:ascii="Arial" w:eastAsia="Arial" w:hAnsi="Arial" w:cs="Arial"/>
+          <w:sz w:val="22"/>
+          <w:szCs w:val="22"/>
+        </w:rPr>
+        <w:t>statistics</w:t>
+      </w:r>
+      <w:r>
+        <w:rPr>
+          <w:rFonts w:ascii="Arial" w:eastAsia="Arial" w:hAnsi="Arial" w:cs="Arial"/>
+          <w:spacing w:val="9"/>
+          <w:sz w:val="22"/>
+          <w:szCs w:val="22"/>
+        </w:rPr>
+        <w:t xml:space="preserve"> </w:t>
+      </w:r>
+      <w:r>
+        <w:rPr>
+          <w:rFonts w:ascii="Arial" w:eastAsia="Arial" w:hAnsi="Arial" w:cs="Arial"/>
+          <w:sz w:val="22"/>
+          <w:szCs w:val="22"/>
+        </w:rPr>
+        <w:t>(delivery</w:t>
+      </w:r>
+      <w:r>
+        <w:rPr>
+          <w:rFonts w:ascii="Arial" w:eastAsia="Arial" w:hAnsi="Arial" w:cs="Arial"/>
+          <w:spacing w:val="9"/>
+          <w:sz w:val="22"/>
+          <w:szCs w:val="22"/>
+        </w:rPr>
+        <w:t xml:space="preserve"> </w:t>
+      </w:r>
+      <w:r>
+        <w:rPr>
+          <w:rFonts w:ascii="Arial" w:eastAsia="Arial" w:hAnsi="Arial" w:cs="Arial"/>
+          <w:sz w:val="22"/>
+          <w:szCs w:val="22"/>
+        </w:rPr>
+        <w:t>success</w:t>
+      </w:r>
+      <w:r>
+        <w:rPr>
+          <w:rFonts w:ascii="Arial" w:eastAsia="Arial" w:hAnsi="Arial" w:cs="Arial"/>
+          <w:spacing w:val="9"/>
+          <w:sz w:val="22"/>
+          <w:szCs w:val="22"/>
+        </w:rPr>
+        <w:t xml:space="preserve"> </w:t>
+      </w:r>
+      <w:r>
+        <w:rPr>
+          <w:rFonts w:ascii="Arial" w:eastAsia="Arial" w:hAnsi="Arial" w:cs="Arial"/>
+          <w:sz w:val="22"/>
+          <w:szCs w:val="22"/>
+        </w:rPr>
+        <w:t>/</w:t>
+      </w:r>
+      <w:r>
+        <w:rPr>
+          <w:rFonts w:ascii="Arial" w:eastAsia="Arial" w:hAnsi="Arial" w:cs="Arial"/>
+          <w:spacing w:val="2"/>
+          <w:sz w:val="22"/>
+          <w:szCs w:val="22"/>
+        </w:rPr>
+        <w:t xml:space="preserve"> </w:t>
+      </w:r>
+      <w:r>
+        <w:rPr>
+          <w:rFonts w:ascii="Arial" w:eastAsia="Arial" w:hAnsi="Arial" w:cs="Arial"/>
+          <w:sz w:val="22"/>
+          <w:szCs w:val="22"/>
+        </w:rPr>
+        <w:t>failures)</w:t>
+      </w:r>
+      <w:r>
+        <w:rPr>
+          <w:rFonts w:ascii="Arial" w:eastAsia="Arial" w:hAnsi="Arial" w:cs="Arial"/>
+          <w:spacing w:val="9"/>
+          <w:sz w:val="22"/>
+          <w:szCs w:val="22"/>
+        </w:rPr>
+        <w:t xml:space="preserve"> </w:t>
+      </w:r>
+    </w:p>
+    <w:p>
+      <w:pPr>
+        <w:pStyle w:val="ListParagraph"/>
+        <w:widowControl w:val="0"/>
+        <w:numPr>
+          <w:ilvl w:val="0"/>
+          <w:numId w:val="17"/>
+        </w:numPr>
+        <w:spacing w:line="333" w:lineRule="auto"/>
+        <w:ind w:right="242"/>
+        <w:jc w:val="both"/>
+        <w:rPr>
+          <w:rFonts w:ascii="Arial" w:eastAsia="Arial" w:hAnsi="Arial" w:cs="Arial"/>
+          <w:sz w:val="22"/>
+          <w:szCs w:val="22"/>
+        </w:rPr>
+      </w:pPr>
+      <w:r>
+        <w:rPr>
+          <w:rFonts w:ascii="Arial" w:eastAsia="Arial" w:hAnsi="Arial" w:cs="Arial"/>
+          <w:sz w:val="22"/>
+          <w:szCs w:val="22"/>
+        </w:rPr>
+        <w:t>Ability</w:t>
+      </w:r>
+      <w:r>
+        <w:rPr>
+          <w:rFonts w:ascii="Arial" w:eastAsia="Arial" w:hAnsi="Arial" w:cs="Arial"/>
+          <w:spacing w:val="7"/>
+          <w:sz w:val="22"/>
+          <w:szCs w:val="22"/>
+        </w:rPr>
+        <w:t xml:space="preserve"> </w:t>
+      </w:r>
+      <w:r>
+        <w:rPr>
+          <w:rFonts w:ascii="Arial" w:eastAsia="Arial" w:hAnsi="Arial" w:cs="Arial"/>
+          <w:sz w:val="22"/>
+          <w:szCs w:val="22"/>
+        </w:rPr>
+        <w:t>to</w:t>
+      </w:r>
+      <w:r>
+        <w:rPr>
+          <w:rFonts w:ascii="Arial" w:eastAsia="Arial" w:hAnsi="Arial" w:cs="Arial"/>
+          <w:spacing w:val="3"/>
+          <w:sz w:val="22"/>
+          <w:szCs w:val="22"/>
+        </w:rPr>
+        <w:t xml:space="preserve"> </w:t>
+      </w:r>
+      <w:r>
+        <w:rPr>
+          <w:rFonts w:ascii="Arial" w:eastAsia="Arial" w:hAnsi="Arial" w:cs="Arial"/>
+          <w:sz w:val="22"/>
+          <w:szCs w:val="22"/>
+        </w:rPr>
+        <w:t>provide</w:t>
+      </w:r>
+      <w:r>
+        <w:rPr>
+          <w:rFonts w:ascii="Arial" w:eastAsia="Arial" w:hAnsi="Arial" w:cs="Arial"/>
+          <w:spacing w:val="8"/>
+          <w:sz w:val="22"/>
+          <w:szCs w:val="22"/>
+        </w:rPr>
+        <w:t xml:space="preserve"> </w:t>
+      </w:r>
+      <w:r>
+        <w:rPr>
+          <w:rFonts w:ascii="Arial" w:eastAsia="Arial" w:hAnsi="Arial" w:cs="Arial"/>
+          <w:sz w:val="22"/>
+          <w:szCs w:val="22"/>
+        </w:rPr>
+        <w:t>attachments</w:t>
+      </w:r>
+      <w:r>
+        <w:rPr>
+          <w:rFonts w:ascii="Arial" w:eastAsia="Arial" w:hAnsi="Arial" w:cs="Arial"/>
+          <w:spacing w:val="13"/>
+          <w:sz w:val="22"/>
+          <w:szCs w:val="22"/>
+        </w:rPr>
+        <w:t xml:space="preserve"> </w:t>
+      </w:r>
+      <w:r>
+        <w:rPr>
+          <w:rFonts w:ascii="Arial" w:eastAsia="Arial" w:hAnsi="Arial" w:cs="Arial"/>
+          <w:sz w:val="22"/>
+          <w:szCs w:val="22"/>
+        </w:rPr>
+        <w:t>(</w:t>
+      </w:r>
+      <w:r>
+        <w:rPr>
+          <w:rFonts w:ascii="Arial" w:eastAsia="Arial" w:hAnsi="Arial" w:cs="Arial"/>
+          <w:sz w:val="22"/>
+          <w:szCs w:val="22"/>
+        </w:rPr>
+        <w:t>custom</w:t>
+      </w:r>
+      <w:r>
+        <w:rPr>
+          <w:rFonts w:ascii="Arial" w:eastAsia="Arial" w:hAnsi="Arial" w:cs="Arial"/>
+          <w:spacing w:val="9"/>
+          <w:sz w:val="22"/>
+          <w:szCs w:val="22"/>
+        </w:rPr>
+        <w:t xml:space="preserve"> </w:t>
+      </w:r>
+      <w:r>
+        <w:rPr>
+          <w:rFonts w:ascii="Arial" w:eastAsia="Arial" w:hAnsi="Arial" w:cs="Arial"/>
+          <w:sz w:val="22"/>
+          <w:szCs w:val="22"/>
+        </w:rPr>
+        <w:t>or</w:t>
+      </w:r>
+      <w:r>
+        <w:rPr>
+          <w:rFonts w:ascii="Arial" w:eastAsia="Arial" w:hAnsi="Arial" w:cs="Arial"/>
+          <w:spacing w:val="3"/>
+          <w:sz w:val="22"/>
+          <w:szCs w:val="22"/>
+        </w:rPr>
+        <w:t xml:space="preserve"> </w:t>
+      </w:r>
+      <w:r>
+        <w:rPr>
+          <w:rFonts w:ascii="Arial" w:eastAsia="Arial" w:hAnsi="Arial" w:cs="Arial"/>
+          <w:w w:val="101"/>
+          <w:sz w:val="22"/>
+          <w:szCs w:val="22"/>
+        </w:rPr>
+        <w:t>single</w:t>
+      </w:r>
+      <w:r>
+        <w:rPr>
+          <w:rFonts w:ascii="Arial" w:eastAsia="Arial" w:hAnsi="Arial" w:cs="Arial"/>
+          <w:w w:val="101"/>
+          <w:sz w:val="22"/>
+          <w:szCs w:val="22"/>
+        </w:rPr>
+        <w:t xml:space="preserve"> attachment)</w:t>
+      </w:r>
+    </w:p>
+    <w:p>
+      <w:pPr>
+        <w:pStyle w:val="ListParagraph"/>
+        <w:widowControl w:val="0"/>
+        <w:numPr>
+          <w:ilvl w:val="0"/>
+          <w:numId w:val="17"/>
+        </w:numPr>
+        <w:spacing w:line="333" w:lineRule="auto"/>
+        <w:ind w:right="242"/>
+        <w:jc w:val="both"/>
+        <w:rPr>
+          <w:rFonts w:ascii="Arial" w:eastAsia="Arial" w:hAnsi="Arial" w:cs="Arial"/>
+          <w:spacing w:val="2"/>
+          <w:sz w:val="22"/>
+          <w:szCs w:val="22"/>
+        </w:rPr>
+      </w:pPr>
+      <w:r>
+        <w:rPr>
+          <w:rFonts w:ascii="Arial" w:eastAsia="Arial" w:hAnsi="Arial" w:cs="Arial"/>
+          <w:sz w:val="22"/>
+          <w:szCs w:val="22"/>
+        </w:rPr>
+        <w:t>Provide</w:t>
+      </w:r>
+      <w:r>
+        <w:rPr>
+          <w:rFonts w:ascii="Arial" w:eastAsia="Arial" w:hAnsi="Arial" w:cs="Arial"/>
+          <w:spacing w:val="8"/>
+          <w:sz w:val="22"/>
+          <w:szCs w:val="22"/>
+        </w:rPr>
+        <w:t xml:space="preserve"> </w:t>
+      </w:r>
+      <w:r>
+        <w:rPr>
+          <w:rFonts w:ascii="Arial" w:eastAsia="Arial" w:hAnsi="Arial" w:cs="Arial"/>
+          <w:sz w:val="22"/>
+          <w:szCs w:val="22"/>
+        </w:rPr>
+        <w:t>contact</w:t>
+      </w:r>
+      <w:r>
+        <w:rPr>
+          <w:rFonts w:ascii="Arial" w:eastAsia="Arial" w:hAnsi="Arial" w:cs="Arial"/>
+          <w:spacing w:val="8"/>
+          <w:sz w:val="22"/>
+          <w:szCs w:val="22"/>
+        </w:rPr>
+        <w:t xml:space="preserve"> </w:t>
+      </w:r>
+      <w:r>
+        <w:rPr>
+          <w:rFonts w:ascii="Arial" w:eastAsia="Arial" w:hAnsi="Arial" w:cs="Arial"/>
+          <w:sz w:val="22"/>
+          <w:szCs w:val="22"/>
+        </w:rPr>
+        <w:t>list</w:t>
+      </w:r>
+      <w:r>
+        <w:rPr>
+          <w:rFonts w:ascii="Arial" w:eastAsia="Arial" w:hAnsi="Arial" w:cs="Arial"/>
+          <w:spacing w:val="4"/>
+          <w:sz w:val="22"/>
+          <w:szCs w:val="22"/>
+        </w:rPr>
+        <w:t xml:space="preserve"> </w:t>
+      </w:r>
+      <w:r>
+        <w:rPr>
+          <w:rFonts w:ascii="Arial" w:eastAsia="Arial" w:hAnsi="Arial" w:cs="Arial"/>
+          <w:sz w:val="22"/>
+          <w:szCs w:val="22"/>
+        </w:rPr>
+        <w:t>management</w:t>
+      </w:r>
+      <w:r>
+        <w:rPr>
+          <w:rFonts w:ascii="Arial" w:eastAsia="Arial" w:hAnsi="Arial" w:cs="Arial"/>
+          <w:spacing w:val="14"/>
+          <w:sz w:val="22"/>
+          <w:szCs w:val="22"/>
+        </w:rPr>
+        <w:t xml:space="preserve"> </w:t>
+      </w:r>
+      <w:r>
+        <w:rPr>
+          <w:rFonts w:ascii="Arial" w:eastAsia="Arial" w:hAnsi="Arial" w:cs="Arial"/>
+          <w:sz w:val="22"/>
+          <w:szCs w:val="22"/>
+        </w:rPr>
+        <w:t>features</w:t>
+      </w:r>
+      <w:r>
+        <w:rPr>
+          <w:rFonts w:ascii="Arial" w:eastAsia="Arial" w:hAnsi="Arial" w:cs="Arial"/>
+          <w:spacing w:val="9"/>
+          <w:sz w:val="22"/>
+          <w:szCs w:val="22"/>
+        </w:rPr>
+        <w:t xml:space="preserve"> </w:t>
+      </w:r>
+      <w:r>
+        <w:rPr>
+          <w:rFonts w:ascii="Arial" w:eastAsia="Arial" w:hAnsi="Arial" w:cs="Arial"/>
+          <w:sz w:val="22"/>
+          <w:szCs w:val="22"/>
+        </w:rPr>
+        <w:t>(add,</w:t>
+      </w:r>
+      <w:r>
+        <w:rPr>
+          <w:rFonts w:ascii="Arial" w:eastAsia="Arial" w:hAnsi="Arial" w:cs="Arial"/>
+          <w:spacing w:val="6"/>
+          <w:sz w:val="22"/>
+          <w:szCs w:val="22"/>
+        </w:rPr>
+        <w:t xml:space="preserve"> </w:t>
+      </w:r>
+      <w:r>
+        <w:rPr>
+          <w:rFonts w:ascii="Arial" w:eastAsia="Arial" w:hAnsi="Arial" w:cs="Arial"/>
+          <w:sz w:val="22"/>
+          <w:szCs w:val="22"/>
+        </w:rPr>
+        <w:t>edit,</w:t>
+      </w:r>
+      <w:r>
+        <w:rPr>
+          <w:rFonts w:ascii="Arial" w:eastAsia="Arial" w:hAnsi="Arial" w:cs="Arial"/>
+          <w:spacing w:val="5"/>
+          <w:sz w:val="22"/>
+          <w:szCs w:val="22"/>
+        </w:rPr>
+        <w:t xml:space="preserve"> </w:t>
+      </w:r>
+      <w:r>
+        <w:rPr>
+          <w:rFonts w:ascii="Arial" w:eastAsia="Arial" w:hAnsi="Arial" w:cs="Arial"/>
+          <w:sz w:val="22"/>
+          <w:szCs w:val="22"/>
+        </w:rPr>
+        <w:t>remove</w:t>
+      </w:r>
+      <w:r>
+        <w:rPr>
+          <w:rFonts w:ascii="Arial" w:eastAsia="Arial" w:hAnsi="Arial" w:cs="Arial"/>
+          <w:spacing w:val="8"/>
+          <w:sz w:val="22"/>
+          <w:szCs w:val="22"/>
+        </w:rPr>
+        <w:t xml:space="preserve"> </w:t>
+      </w:r>
+      <w:r>
+        <w:rPr>
+          <w:rFonts w:ascii="Arial" w:eastAsia="Arial" w:hAnsi="Arial" w:cs="Arial"/>
+          <w:sz w:val="22"/>
+          <w:szCs w:val="22"/>
+        </w:rPr>
+        <w:t>contacts)</w:t>
+      </w:r>
+      <w:r>
+        <w:rPr>
+          <w:rFonts w:ascii="Arial" w:eastAsia="Arial" w:hAnsi="Arial" w:cs="Arial"/>
+          <w:spacing w:val="10"/>
+          <w:sz w:val="22"/>
+          <w:szCs w:val="22"/>
+        </w:rPr>
+        <w:t xml:space="preserve"> </w:t>
+      </w:r>
+    </w:p>
+    <w:p>
+      <w:pPr>
+        <w:pStyle w:val="ListParagraph"/>
+        <w:widowControl w:val="0"/>
+        <w:numPr>
+          <w:ilvl w:val="1"/>
+          <w:numId w:val="17"/>
+        </w:numPr>
+        <w:spacing w:line="333" w:lineRule="auto"/>
+        <w:ind w:right="242"/>
+        <w:jc w:val="both"/>
+        <w:rPr>
+          <w:rFonts w:ascii="Arial" w:eastAsia="Arial" w:hAnsi="Arial" w:cs="Arial"/>
+          <w:spacing w:val="2"/>
+          <w:sz w:val="22"/>
+          <w:szCs w:val="22"/>
+        </w:rPr>
+      </w:pPr>
+      <w:r>
+        <w:rPr>
+          <w:rFonts w:ascii="Arial" w:eastAsia="Arial" w:hAnsi="Arial" w:cs="Arial"/>
+          <w:spacing w:val="10"/>
+          <w:sz w:val="22"/>
+          <w:szCs w:val="22"/>
+        </w:rPr>
+        <w:t>Includes the ability to manage multiple contact lists</w:t>
+      </w:r>
+    </w:p>
+    <w:p>
+      <w:pPr>
+        <w:pStyle w:val="ListParagraph"/>
+        <w:widowControl w:val="0"/>
+        <w:numPr>
+          <w:ilvl w:val="0"/>
+          <w:numId w:val="17"/>
+        </w:numPr>
+        <w:spacing w:line="333" w:lineRule="auto"/>
+        <w:ind w:right="242"/>
+        <w:jc w:val="both"/>
+        <w:rPr>
+          <w:rFonts w:ascii="Arial" w:eastAsia="Arial" w:hAnsi="Arial" w:cs="Arial"/>
+          <w:spacing w:val="2"/>
+          <w:sz w:val="22"/>
+          <w:szCs w:val="22"/>
+        </w:rPr>
+      </w:pPr>
+      <w:r>
+        <w:rPr>
+          <w:rFonts w:ascii="Arial" w:eastAsia="Arial" w:hAnsi="Arial" w:cs="Arial"/>
+          <w:sz w:val="22"/>
+          <w:szCs w:val="22"/>
+        </w:rPr>
+        <w:t>Allow</w:t>
+      </w:r>
+      <w:r>
+        <w:rPr>
+          <w:rFonts w:ascii="Arial" w:eastAsia="Arial" w:hAnsi="Arial" w:cs="Arial"/>
+          <w:spacing w:val="6"/>
+          <w:sz w:val="22"/>
+          <w:szCs w:val="22"/>
+        </w:rPr>
+        <w:t xml:space="preserve"> </w:t>
+      </w:r>
+      <w:r>
+        <w:rPr>
+          <w:rFonts w:ascii="Arial" w:eastAsia="Arial" w:hAnsi="Arial" w:cs="Arial"/>
+          <w:sz w:val="22"/>
+          <w:szCs w:val="22"/>
+        </w:rPr>
+        <w:t>design</w:t>
+      </w:r>
+      <w:r>
+        <w:rPr>
+          <w:rFonts w:ascii="Arial" w:eastAsia="Arial" w:hAnsi="Arial" w:cs="Arial"/>
+          <w:spacing w:val="7"/>
+          <w:sz w:val="22"/>
+          <w:szCs w:val="22"/>
+        </w:rPr>
+        <w:t xml:space="preserve"> </w:t>
+      </w:r>
+      <w:r>
+        <w:rPr>
+          <w:rFonts w:ascii="Arial" w:eastAsia="Arial" w:hAnsi="Arial" w:cs="Arial"/>
+          <w:sz w:val="22"/>
+          <w:szCs w:val="22"/>
+        </w:rPr>
+        <w:t>of</w:t>
+      </w:r>
+      <w:r>
+        <w:rPr>
+          <w:rFonts w:ascii="Arial" w:eastAsia="Arial" w:hAnsi="Arial" w:cs="Arial"/>
+          <w:spacing w:val="3"/>
+          <w:sz w:val="22"/>
+          <w:szCs w:val="22"/>
+        </w:rPr>
+        <w:t xml:space="preserve"> </w:t>
+      </w:r>
+      <w:r>
+        <w:rPr>
+          <w:rFonts w:ascii="Arial" w:eastAsia="Arial" w:hAnsi="Arial" w:cs="Arial"/>
+          <w:w w:val="101"/>
+          <w:sz w:val="22"/>
+          <w:szCs w:val="22"/>
+        </w:rPr>
+        <w:t>emails</w:t>
+      </w:r>
+      <w:r>
+        <w:rPr>
+          <w:rFonts w:ascii="Arial" w:eastAsia="Arial" w:hAnsi="Arial" w:cs="Arial"/>
+          <w:w w:val="101"/>
+          <w:sz w:val="22"/>
+          <w:szCs w:val="22"/>
+        </w:rPr>
+        <w:t xml:space="preserve"> </w:t>
+      </w:r>
+      <w:r>
+        <w:rPr>
+          <w:rFonts w:ascii="Arial" w:eastAsia="Arial" w:hAnsi="Arial" w:cs="Arial"/>
+          <w:sz w:val="22"/>
+          <w:szCs w:val="22"/>
+        </w:rPr>
+        <w:t>in</w:t>
+      </w:r>
+      <w:r>
+        <w:rPr>
+          <w:rFonts w:ascii="Arial" w:eastAsia="Arial" w:hAnsi="Arial" w:cs="Arial"/>
+          <w:spacing w:val="3"/>
+          <w:sz w:val="22"/>
+          <w:szCs w:val="22"/>
+        </w:rPr>
+        <w:t xml:space="preserve"> </w:t>
+      </w:r>
+      <w:r>
+        <w:rPr>
+          <w:rFonts w:ascii="Arial" w:eastAsia="Arial" w:hAnsi="Arial" w:cs="Arial"/>
+          <w:sz w:val="22"/>
+          <w:szCs w:val="22"/>
+        </w:rPr>
+        <w:t>application</w:t>
+      </w:r>
+      <w:r>
+        <w:rPr>
+          <w:rFonts w:ascii="Arial" w:eastAsia="Arial" w:hAnsi="Arial" w:cs="Arial"/>
+          <w:spacing w:val="12"/>
+          <w:sz w:val="22"/>
+          <w:szCs w:val="22"/>
+        </w:rPr>
+        <w:t xml:space="preserve"> </w:t>
+      </w:r>
+      <w:r>
+        <w:rPr>
+          <w:rFonts w:ascii="Arial" w:eastAsia="Arial" w:hAnsi="Arial" w:cs="Arial"/>
+          <w:sz w:val="22"/>
+          <w:szCs w:val="22"/>
+        </w:rPr>
+        <w:t>(WYSYWIG</w:t>
+      </w:r>
+      <w:r>
+        <w:rPr>
+          <w:rFonts w:ascii="Arial" w:eastAsia="Arial" w:hAnsi="Arial" w:cs="Arial"/>
+          <w:spacing w:val="13"/>
+          <w:sz w:val="22"/>
+          <w:szCs w:val="22"/>
+        </w:rPr>
+        <w:t xml:space="preserve"> </w:t>
+      </w:r>
+      <w:r>
+        <w:rPr>
+          <w:rFonts w:ascii="Arial" w:eastAsia="Arial" w:hAnsi="Arial" w:cs="Arial"/>
+          <w:sz w:val="22"/>
+          <w:szCs w:val="22"/>
+        </w:rPr>
+        <w:t>Editor)</w:t>
+      </w:r>
+      <w:r>
+        <w:rPr>
+          <w:rFonts w:ascii="Arial" w:eastAsia="Arial" w:hAnsi="Arial" w:cs="Arial"/>
+          <w:spacing w:val="7"/>
+          <w:sz w:val="22"/>
+          <w:szCs w:val="22"/>
+        </w:rPr>
+        <w:t xml:space="preserve"> </w:t>
+      </w:r>
+    </w:p>
+    <w:p>
+      <w:pPr>
+        <w:rPr>
+          <w:rFonts w:ascii="Arial" w:hAnsi="Arial" w:cs="Arial"/>
+          <w:sz w:val="22"/>
+          <w:szCs w:val="22"/>
+        </w:rPr>
+      </w:pPr>
+    </w:p>
+    <w:p>
+      <w:pPr>
+        <w:rPr>
+          <w:rFonts w:ascii="Arial" w:hAnsi="Arial" w:cs="Arial"/>
+          <w:sz w:val="22"/>
+          <w:szCs w:val="22"/>
+        </w:rPr>
+      </w:pPr>
+      <w:bookmarkStart w:id="5" w:name="_GoBack"/>
+      <w:bookmarkEnd w:id="5"/>
+    </w:p>
+    <w:p>
+      <w:pPr>
         <w:pStyle w:val="Heading1"/>
       </w:pPr>
       <w:r>
@@ -3919,6 +4979,7 @@
           <w:sz w:val="22"/>
           <w:szCs w:val="22"/>
         </w:rPr>
+        <w:lastRenderedPageBreak/>
         <w:t>Depending</w:t>
       </w:r>
       <w:r>
@@ -4015,14 +5076,14 @@
       <w:pPr>
         <w:pStyle w:val="Heading1"/>
       </w:pPr>
-      <w:bookmarkStart w:id="5" w:name="OLE_LINK1"/>
-      <w:bookmarkStart w:id="6" w:name="OLE_LINK2"/>
+      <w:bookmarkStart w:id="6" w:name="OLE_LINK1"/>
+      <w:bookmarkStart w:id="7" w:name="OLE_LINK2"/>
       <w:r>
         <w:t>Technical Requirements</w:t>
       </w:r>
     </w:p>
-    <w:bookmarkEnd w:id="5"/>
     <w:bookmarkEnd w:id="6"/>
+    <w:bookmarkEnd w:id="7"/>
     <w:p/>
     <w:p>
       <w:pPr>
@@ -4161,13 +5222,41 @@
           <w:szCs w:val="22"/>
         </w:rPr>
       </w:pPr>
-      <w:r>
-        <w:rPr>
-          <w:rFonts w:ascii="Arial" w:hAnsi="Arial" w:cs="Arial"/>
-          <w:sz w:val="22"/>
-          <w:szCs w:val="22"/>
-        </w:rPr>
-        <w:t>ElasticSearch or Apache Solr (if required)</w:t>
+      <w:proofErr w:type="spellStart"/>
+      <w:r>
+        <w:rPr>
+          <w:rFonts w:ascii="Arial" w:hAnsi="Arial" w:cs="Arial"/>
+          <w:sz w:val="22"/>
+          <w:szCs w:val="22"/>
+        </w:rPr>
+        <w:t>ElasticSearch</w:t>
+      </w:r>
+      <w:proofErr w:type="spellEnd"/>
+      <w:r>
+        <w:rPr>
+          <w:rFonts w:ascii="Arial" w:hAnsi="Arial" w:cs="Arial"/>
+          <w:sz w:val="22"/>
+          <w:szCs w:val="22"/>
+        </w:rPr>
+        <w:t xml:space="preserve"> or Apache </w:t>
+      </w:r>
+      <w:proofErr w:type="spellStart"/>
+      <w:r>
+        <w:rPr>
+          <w:rFonts w:ascii="Arial" w:hAnsi="Arial" w:cs="Arial"/>
+          <w:sz w:val="22"/>
+          <w:szCs w:val="22"/>
+        </w:rPr>
+        <w:t>Solr</w:t>
+      </w:r>
+      <w:proofErr w:type="spellEnd"/>
+      <w:r>
+        <w:rPr>
+          <w:rFonts w:ascii="Arial" w:hAnsi="Arial" w:cs="Arial"/>
+          <w:sz w:val="22"/>
+          <w:szCs w:val="22"/>
+        </w:rPr>
+        <w:t xml:space="preserve"> (if required)</w:t>
       </w:r>
     </w:p>
     <w:p>
@@ -4312,7 +5401,25 @@
           <w:sz w:val="22"/>
           <w:szCs w:val="22"/>
         </w:rPr>
-        <w:t>Experience using HTML, Javascript and CSS for frontend development</w:t>
+        <w:t xml:space="preserve">Experience using HTML, </w:t>
+      </w:r>
+      <w:proofErr w:type="spellStart"/>
+      <w:r>
+        <w:rPr>
+          <w:rFonts w:ascii="Arial" w:hAnsi="Arial" w:cs="Arial"/>
+          <w:sz w:val="22"/>
+          <w:szCs w:val="22"/>
+        </w:rPr>
+        <w:t>Javascript</w:t>
+      </w:r>
+      <w:proofErr w:type="spellEnd"/>
+      <w:r>
+        <w:rPr>
+          <w:rFonts w:ascii="Arial" w:hAnsi="Arial" w:cs="Arial"/>
+          <w:sz w:val="22"/>
+          <w:szCs w:val="22"/>
+        </w:rPr>
+        <w:t xml:space="preserve"> and CSS for frontend development</w:t>
       </w:r>
     </w:p>
     <w:p>
@@ -4388,10 +5495,7 @@
         <w:t xml:space="preserve"> </w:t>
       </w:r>
     </w:p>
-    <w:p>
-      <w:bookmarkStart w:id="7" w:name="_GoBack"/>
-      <w:bookmarkEnd w:id="7"/>
-    </w:p>
+    <w:p/>
     <w:p>
       <w:pPr>
         <w:pStyle w:val="Heading1"/>
@@ -4513,7 +5617,7 @@
 </file>
 
 <file path=word/endnotes.xml><?xml version="1.0" encoding="utf-8"?>
-<w:endnotes xmlns:wpc="http://schemas.microsoft.com/office/word/2010/wordprocessingCanvas" xmlns:cx="http://schemas.microsoft.com/office/drawing/2014/chartex" xmlns:cx1="http://schemas.microsoft.com/office/drawing/2015/9/8/chartex" xmlns:mc="http://schemas.openxmlformats.org/markup-compatibility/2006" xmlns:o="urn:schemas-microsoft-com:office:office" xmlns:r="http://schemas.openxmlformats.org/officeDocument/2006/relationships" xmlns:m="http://schemas.openxmlformats.org/officeDocument/2006/math" xmlns:v="urn:schemas-microsoft-com:vml" xmlns:wp14="http://schemas.microsoft.com/office/word/2010/wordprocessingDrawing" xmlns:wp="http://schemas.openxmlformats.org/drawingml/2006/wordprocessingDrawing" xmlns:w10="urn:schemas-microsoft-com:office:word" xmlns:w="http://schemas.openxmlformats.org/wordprocessingml/2006/main" xmlns:w14="http://schemas.microsoft.com/office/word/2010/wordml" xmlns:w15="http://schemas.microsoft.com/office/word/2012/wordml" xmlns:w16se="http://schemas.microsoft.com/office/word/2015/wordml/symex" xmlns:wpg="http://schemas.microsoft.com/office/word/2010/wordprocessingGroup" xmlns:wpi="http://schemas.microsoft.com/office/word/2010/wordprocessingInk" xmlns:wne="http://schemas.microsoft.com/office/word/2006/wordml" xmlns:wps="http://schemas.microsoft.com/office/word/2010/wordprocessingShape" mc:Ignorable="w14 w15 w16se wp14">
+<w:endnotes xmlns:wpc="http://schemas.microsoft.com/office/word/2010/wordprocessingCanvas" xmlns:cx="http://schemas.microsoft.com/office/drawing/2014/chartex" xmlns:cx1="http://schemas.microsoft.com/office/drawing/2015/9/8/chartex" xmlns:cx2="http://schemas.microsoft.com/office/drawing/2015/10/21/chartex" xmlns:cx3="http://schemas.microsoft.com/office/drawing/2016/5/9/chartex" xmlns:cx4="http://schemas.microsoft.com/office/drawing/2016/5/10/chartex" xmlns:cx5="http://schemas.microsoft.com/office/drawing/2016/5/11/chartex" xmlns:cx6="http://schemas.microsoft.com/office/drawing/2016/5/12/chartex" xmlns:cx7="http://schemas.microsoft.com/office/drawing/2016/5/13/chartex" xmlns:cx8="http://schemas.microsoft.com/office/drawing/2016/5/14/chartex" xmlns:mc="http://schemas.openxmlformats.org/markup-compatibility/2006" xmlns:aink="http://schemas.microsoft.com/office/drawing/2016/ink" xmlns:am3d="http://schemas.microsoft.com/office/drawing/2017/model3d" xmlns:o="urn:schemas-microsoft-com:office:office" xmlns:r="http://schemas.openxmlformats.org/officeDocument/2006/relationships" xmlns:m="http://schemas.openxmlformats.org/officeDocument/2006/math" xmlns:v="urn:schemas-microsoft-com:vml" xmlns:wp14="http://schemas.microsoft.com/office/word/2010/wordprocessingDrawing" xmlns:wp="http://schemas.openxmlformats.org/drawingml/2006/wordprocessingDrawing" xmlns:w10="urn:schemas-microsoft-com:office:word" xmlns:w="http://schemas.openxmlformats.org/wordprocessingml/2006/main" xmlns:w14="http://schemas.microsoft.com/office/word/2010/wordml" xmlns:w15="http://schemas.microsoft.com/office/word/2012/wordml" xmlns:w16cid="http://schemas.microsoft.com/office/word/2016/wordml/cid" xmlns:w16se="http://schemas.microsoft.com/office/word/2015/wordml/symex" xmlns:wpg="http://schemas.microsoft.com/office/word/2010/wordprocessingGroup" xmlns:wpi="http://schemas.microsoft.com/office/word/2010/wordprocessingInk" xmlns:wne="http://schemas.microsoft.com/office/word/2006/wordml" xmlns:wps="http://schemas.microsoft.com/office/word/2010/wordprocessingShape" mc:Ignorable="w14 w15 w16se w16cid wp14">
   <w:endnote w:type="separator" w:id="-1">
     <w:p>
       <w:r>
@@ -4532,7 +5636,7 @@
 </file>
 
 <file path=word/footer1.xml><?xml version="1.0" encoding="utf-8"?>
-<w:ftr xmlns:wpc="http://schemas.microsoft.com/office/word/2010/wordprocessingCanvas" xmlns:cx="http://schemas.microsoft.com/office/drawing/2014/chartex" xmlns:cx1="http://schemas.microsoft.com/office/drawing/2015/9/8/chartex" xmlns:mc="http://schemas.openxmlformats.org/markup-compatibility/2006" xmlns:o="urn:schemas-microsoft-com:office:office" xmlns:r="http://schemas.openxmlformats.org/officeDocument/2006/relationships" xmlns:m="http://schemas.openxmlformats.org/officeDocument/2006/math" xmlns:v="urn:schemas-microsoft-com:vml" xmlns:wp14="http://schemas.microsoft.com/office/word/2010/wordprocessingDrawing" xmlns:wp="http://schemas.openxmlformats.org/drawingml/2006/wordprocessingDrawing" xmlns:w10="urn:schemas-microsoft-com:office:word" xmlns:w="http://schemas.openxmlformats.org/wordprocessingml/2006/main" xmlns:w14="http://schemas.microsoft.com/office/word/2010/wordml" xmlns:w15="http://schemas.microsoft.com/office/word/2012/wordml" xmlns:w16se="http://schemas.microsoft.com/office/word/2015/wordml/symex" xmlns:wpg="http://schemas.microsoft.com/office/word/2010/wordprocessingGroup" xmlns:wpi="http://schemas.microsoft.com/office/word/2010/wordprocessingInk" xmlns:wne="http://schemas.microsoft.com/office/word/2006/wordml" xmlns:wps="http://schemas.microsoft.com/office/word/2010/wordprocessingShape" mc:Ignorable="w14 w15 w16se wp14">
+<w:ftr xmlns:wpc="http://schemas.microsoft.com/office/word/2010/wordprocessingCanvas" xmlns:cx="http://schemas.microsoft.com/office/drawing/2014/chartex" xmlns:cx1="http://schemas.microsoft.com/office/drawing/2015/9/8/chartex" xmlns:cx2="http://schemas.microsoft.com/office/drawing/2015/10/21/chartex" xmlns:cx3="http://schemas.microsoft.com/office/drawing/2016/5/9/chartex" xmlns:cx4="http://schemas.microsoft.com/office/drawing/2016/5/10/chartex" xmlns:cx5="http://schemas.microsoft.com/office/drawing/2016/5/11/chartex" xmlns:cx6="http://schemas.microsoft.com/office/drawing/2016/5/12/chartex" xmlns:cx7="http://schemas.microsoft.com/office/drawing/2016/5/13/chartex" xmlns:cx8="http://schemas.microsoft.com/office/drawing/2016/5/14/chartex" xmlns:mc="http://schemas.openxmlformats.org/markup-compatibility/2006" xmlns:aink="http://schemas.microsoft.com/office/drawing/2016/ink" xmlns:am3d="http://schemas.microsoft.com/office/drawing/2017/model3d" xmlns:o="urn:schemas-microsoft-com:office:office" xmlns:r="http://schemas.openxmlformats.org/officeDocument/2006/relationships" xmlns:m="http://schemas.openxmlformats.org/officeDocument/2006/math" xmlns:v="urn:schemas-microsoft-com:vml" xmlns:wp14="http://schemas.microsoft.com/office/word/2010/wordprocessingDrawing" xmlns:wp="http://schemas.openxmlformats.org/drawingml/2006/wordprocessingDrawing" xmlns:w10="urn:schemas-microsoft-com:office:word" xmlns:w="http://schemas.openxmlformats.org/wordprocessingml/2006/main" xmlns:w14="http://schemas.microsoft.com/office/word/2010/wordml" xmlns:w15="http://schemas.microsoft.com/office/word/2012/wordml" xmlns:w16cid="http://schemas.microsoft.com/office/word/2016/wordml/cid" xmlns:w16se="http://schemas.microsoft.com/office/word/2015/wordml/symex" xmlns:wpg="http://schemas.microsoft.com/office/word/2010/wordprocessingGroup" xmlns:wpi="http://schemas.microsoft.com/office/word/2010/wordprocessingInk" xmlns:wne="http://schemas.microsoft.com/office/word/2006/wordml" xmlns:wps="http://schemas.microsoft.com/office/word/2010/wordprocessingShape" mc:Ignorable="w14 w15 w16se w16cid wp14">
   <w:p>
     <w:pPr>
       <w:pStyle w:val="Footer"/>
@@ -4570,7 +5674,7 @@
 </file>
 
 <file path=word/footer2.xml><?xml version="1.0" encoding="utf-8"?>
-<w:ftr xmlns:wpc="http://schemas.microsoft.com/office/word/2010/wordprocessingCanvas" xmlns:cx="http://schemas.microsoft.com/office/drawing/2014/chartex" xmlns:cx1="http://schemas.microsoft.com/office/drawing/2015/9/8/chartex" xmlns:mc="http://schemas.openxmlformats.org/markup-compatibility/2006" xmlns:o="urn:schemas-microsoft-com:office:office" xmlns:r="http://schemas.openxmlformats.org/officeDocument/2006/relationships" xmlns:m="http://schemas.openxmlformats.org/officeDocument/2006/math" xmlns:v="urn:schemas-microsoft-com:vml" xmlns:wp14="http://schemas.microsoft.com/office/word/2010/wordprocessingDrawing" xmlns:wp="http://schemas.openxmlformats.org/drawingml/2006/wordprocessingDrawing" xmlns:w10="urn:schemas-microsoft-com:office:word" xmlns:w="http://schemas.openxmlformats.org/wordprocessingml/2006/main" xmlns:w14="http://schemas.microsoft.com/office/word/2010/wordml" xmlns:w15="http://schemas.microsoft.com/office/word/2012/wordml" xmlns:w16se="http://schemas.microsoft.com/office/word/2015/wordml/symex" xmlns:wpg="http://schemas.microsoft.com/office/word/2010/wordprocessingGroup" xmlns:wpi="http://schemas.microsoft.com/office/word/2010/wordprocessingInk" xmlns:wne="http://schemas.microsoft.com/office/word/2006/wordml" xmlns:wps="http://schemas.microsoft.com/office/word/2010/wordprocessingShape" mc:Ignorable="w14 w15 w16se wp14">
+<w:ftr xmlns:wpc="http://schemas.microsoft.com/office/word/2010/wordprocessingCanvas" xmlns:cx="http://schemas.microsoft.com/office/drawing/2014/chartex" xmlns:cx1="http://schemas.microsoft.com/office/drawing/2015/9/8/chartex" xmlns:cx2="http://schemas.microsoft.com/office/drawing/2015/10/21/chartex" xmlns:cx3="http://schemas.microsoft.com/office/drawing/2016/5/9/chartex" xmlns:cx4="http://schemas.microsoft.com/office/drawing/2016/5/10/chartex" xmlns:cx5="http://schemas.microsoft.com/office/drawing/2016/5/11/chartex" xmlns:cx6="http://schemas.microsoft.com/office/drawing/2016/5/12/chartex" xmlns:cx7="http://schemas.microsoft.com/office/drawing/2016/5/13/chartex" xmlns:cx8="http://schemas.microsoft.com/office/drawing/2016/5/14/chartex" xmlns:mc="http://schemas.openxmlformats.org/markup-compatibility/2006" xmlns:aink="http://schemas.microsoft.com/office/drawing/2016/ink" xmlns:am3d="http://schemas.microsoft.com/office/drawing/2017/model3d" xmlns:o="urn:schemas-microsoft-com:office:office" xmlns:r="http://schemas.openxmlformats.org/officeDocument/2006/relationships" xmlns:m="http://schemas.openxmlformats.org/officeDocument/2006/math" xmlns:v="urn:schemas-microsoft-com:vml" xmlns:wp14="http://schemas.microsoft.com/office/word/2010/wordprocessingDrawing" xmlns:wp="http://schemas.openxmlformats.org/drawingml/2006/wordprocessingDrawing" xmlns:w10="urn:schemas-microsoft-com:office:word" xmlns:w="http://schemas.openxmlformats.org/wordprocessingml/2006/main" xmlns:w14="http://schemas.microsoft.com/office/word/2010/wordml" xmlns:w15="http://schemas.microsoft.com/office/word/2012/wordml" xmlns:w16cid="http://schemas.microsoft.com/office/word/2016/wordml/cid" xmlns:w16se="http://schemas.microsoft.com/office/word/2015/wordml/symex" xmlns:wpg="http://schemas.microsoft.com/office/word/2010/wordprocessingGroup" xmlns:wpi="http://schemas.microsoft.com/office/word/2010/wordprocessingInk" xmlns:wne="http://schemas.microsoft.com/office/word/2006/wordml" xmlns:wps="http://schemas.microsoft.com/office/word/2010/wordprocessingShape" mc:Ignorable="w14 w15 w16se w16cid wp14">
   <w:p>
     <w:pPr>
       <w:pStyle w:val="Footer"/>
@@ -4621,7 +5725,7 @@
 </file>
 
 <file path=word/footnotes.xml><?xml version="1.0" encoding="utf-8"?>
-<w:footnotes xmlns:wpc="http://schemas.microsoft.com/office/word/2010/wordprocessingCanvas" xmlns:cx="http://schemas.microsoft.com/office/drawing/2014/chartex" xmlns:cx1="http://schemas.microsoft.com/office/drawing/2015/9/8/chartex" xmlns:mc="http://schemas.openxmlformats.org/markup-compatibility/2006" xmlns:o="urn:schemas-microsoft-com:office:office" xmlns:r="http://schemas.openxmlformats.org/officeDocument/2006/relationships" xmlns:m="http://schemas.openxmlformats.org/officeDocument/2006/math" xmlns:v="urn:schemas-microsoft-com:vml" xmlns:wp14="http://schemas.microsoft.com/office/word/2010/wordprocessingDrawing" xmlns:wp="http://schemas.openxmlformats.org/drawingml/2006/wordprocessingDrawing" xmlns:w10="urn:schemas-microsoft-com:office:word" xmlns:w="http://schemas.openxmlformats.org/wordprocessingml/2006/main" xmlns:w14="http://schemas.microsoft.com/office/word/2010/wordml" xmlns:w15="http://schemas.microsoft.com/office/word/2012/wordml" xmlns:w16se="http://schemas.microsoft.com/office/word/2015/wordml/symex" xmlns:wpg="http://schemas.microsoft.com/office/word/2010/wordprocessingGroup" xmlns:wpi="http://schemas.microsoft.com/office/word/2010/wordprocessingInk" xmlns:wne="http://schemas.microsoft.com/office/word/2006/wordml" xmlns:wps="http://schemas.microsoft.com/office/word/2010/wordprocessingShape" mc:Ignorable="w14 w15 w16se wp14">
+<w:footnotes xmlns:wpc="http://schemas.microsoft.com/office/word/2010/wordprocessingCanvas" xmlns:cx="http://schemas.microsoft.com/office/drawing/2014/chartex" xmlns:cx1="http://schemas.microsoft.com/office/drawing/2015/9/8/chartex" xmlns:cx2="http://schemas.microsoft.com/office/drawing/2015/10/21/chartex" xmlns:cx3="http://schemas.microsoft.com/office/drawing/2016/5/9/chartex" xmlns:cx4="http://schemas.microsoft.com/office/drawing/2016/5/10/chartex" xmlns:cx5="http://schemas.microsoft.com/office/drawing/2016/5/11/chartex" xmlns:cx6="http://schemas.microsoft.com/office/drawing/2016/5/12/chartex" xmlns:cx7="http://schemas.microsoft.com/office/drawing/2016/5/13/chartex" xmlns:cx8="http://schemas.microsoft.com/office/drawing/2016/5/14/chartex" xmlns:mc="http://schemas.openxmlformats.org/markup-compatibility/2006" xmlns:aink="http://schemas.microsoft.com/office/drawing/2016/ink" xmlns:am3d="http://schemas.microsoft.com/office/drawing/2017/model3d" xmlns:o="urn:schemas-microsoft-com:office:office" xmlns:r="http://schemas.openxmlformats.org/officeDocument/2006/relationships" xmlns:m="http://schemas.openxmlformats.org/officeDocument/2006/math" xmlns:v="urn:schemas-microsoft-com:vml" xmlns:wp14="http://schemas.microsoft.com/office/word/2010/wordprocessingDrawing" xmlns:wp="http://schemas.openxmlformats.org/drawingml/2006/wordprocessingDrawing" xmlns:w10="urn:schemas-microsoft-com:office:word" xmlns:w="http://schemas.openxmlformats.org/wordprocessingml/2006/main" xmlns:w14="http://schemas.microsoft.com/office/word/2010/wordml" xmlns:w15="http://schemas.microsoft.com/office/word/2012/wordml" xmlns:w16cid="http://schemas.microsoft.com/office/word/2016/wordml/cid" xmlns:w16se="http://schemas.microsoft.com/office/word/2015/wordml/symex" xmlns:wpg="http://schemas.microsoft.com/office/word/2010/wordprocessingGroup" xmlns:wpi="http://schemas.microsoft.com/office/word/2010/wordprocessingInk" xmlns:wne="http://schemas.microsoft.com/office/word/2006/wordml" xmlns:wps="http://schemas.microsoft.com/office/word/2010/wordprocessingShape" mc:Ignorable="w14 w15 w16se w16cid wp14">
   <w:footnote w:type="separator" w:id="-1">
     <w:p>
       <w:r>
@@ -4640,7 +5744,7 @@
 </file>
 
 <file path=word/numbering.xml><?xml version="1.0" encoding="utf-8"?>
-<w:numbering xmlns:wpc="http://schemas.microsoft.com/office/word/2010/wordprocessingCanvas" xmlns:cx="http://schemas.microsoft.com/office/drawing/2014/chartex" xmlns:cx1="http://schemas.microsoft.com/office/drawing/2015/9/8/chartex" xmlns:mc="http://schemas.openxmlformats.org/markup-compatibility/2006" xmlns:o="urn:schemas-microsoft-com:office:office" xmlns:r="http://schemas.openxmlformats.org/officeDocument/2006/relationships" xmlns:m="http://schemas.openxmlformats.org/officeDocument/2006/math" xmlns:v="urn:schemas-microsoft-com:vml" xmlns:wp14="http://schemas.microsoft.com/office/word/2010/wordprocessingDrawing" xmlns:wp="http://schemas.openxmlformats.org/drawingml/2006/wordprocessingDrawing" xmlns:w10="urn:schemas-microsoft-com:office:word" xmlns:w="http://schemas.openxmlformats.org/wordprocessingml/2006/main" xmlns:w14="http://schemas.microsoft.com/office/word/2010/wordml" xmlns:w15="http://schemas.microsoft.com/office/word/2012/wordml" xmlns:w16se="http://schemas.microsoft.com/office/word/2015/wordml/symex" xmlns:wpg="http://schemas.microsoft.com/office/word/2010/wordprocessingGroup" xmlns:wpi="http://schemas.microsoft.com/office/word/2010/wordprocessingInk" xmlns:wne="http://schemas.microsoft.com/office/word/2006/wordml" xmlns:wps="http://schemas.microsoft.com/office/word/2010/wordprocessingShape" mc:Ignorable="w14 w15 w16se wp14">
+<w:numbering xmlns:wpc="http://schemas.microsoft.com/office/word/2010/wordprocessingCanvas" xmlns:cx="http://schemas.microsoft.com/office/drawing/2014/chartex" xmlns:cx1="http://schemas.microsoft.com/office/drawing/2015/9/8/chartex" xmlns:cx2="http://schemas.microsoft.com/office/drawing/2015/10/21/chartex" xmlns:cx3="http://schemas.microsoft.com/office/drawing/2016/5/9/chartex" xmlns:cx4="http://schemas.microsoft.com/office/drawing/2016/5/10/chartex" xmlns:cx5="http://schemas.microsoft.com/office/drawing/2016/5/11/chartex" xmlns:cx6="http://schemas.microsoft.com/office/drawing/2016/5/12/chartex" xmlns:cx7="http://schemas.microsoft.com/office/drawing/2016/5/13/chartex" xmlns:cx8="http://schemas.microsoft.com/office/drawing/2016/5/14/chartex" xmlns:mc="http://schemas.openxmlformats.org/markup-compatibility/2006" xmlns:aink="http://schemas.microsoft.com/office/drawing/2016/ink" xmlns:am3d="http://schemas.microsoft.com/office/drawing/2017/model3d" xmlns:o="urn:schemas-microsoft-com:office:office" xmlns:r="http://schemas.openxmlformats.org/officeDocument/2006/relationships" xmlns:m="http://schemas.openxmlformats.org/officeDocument/2006/math" xmlns:v="urn:schemas-microsoft-com:vml" xmlns:wp14="http://schemas.microsoft.com/office/word/2010/wordprocessingDrawing" xmlns:wp="http://schemas.openxmlformats.org/drawingml/2006/wordprocessingDrawing" xmlns:w10="urn:schemas-microsoft-com:office:word" xmlns:w="http://schemas.openxmlformats.org/wordprocessingml/2006/main" xmlns:w14="http://schemas.microsoft.com/office/word/2010/wordml" xmlns:w15="http://schemas.microsoft.com/office/word/2012/wordml" xmlns:w16cid="http://schemas.microsoft.com/office/word/2016/wordml/cid" xmlns:w16se="http://schemas.microsoft.com/office/word/2015/wordml/symex" xmlns:wpg="http://schemas.microsoft.com/office/word/2010/wordprocessingGroup" xmlns:wpi="http://schemas.microsoft.com/office/word/2010/wordprocessingInk" xmlns:wne="http://schemas.microsoft.com/office/word/2006/wordml" xmlns:wps="http://schemas.microsoft.com/office/word/2010/wordprocessingShape" mc:Ignorable="w14 w15 w16se w16cid wp14">
   <w:abstractNum w:abstractNumId="0" w15:restartNumberingAfterBreak="0">
     <w:nsid w:val="00CB28CE"/>
     <w:multiLevelType w:val="hybridMultilevel"/>
@@ -7047,7 +8151,7 @@
 </file>
 
 <file path=word/styles.xml><?xml version="1.0" encoding="utf-8"?>
-<w:styles xmlns:mc="http://schemas.openxmlformats.org/markup-compatibility/2006" xmlns:r="http://schemas.openxmlformats.org/officeDocument/2006/relationships" xmlns:w="http://schemas.openxmlformats.org/wordprocessingml/2006/main" xmlns:w14="http://schemas.microsoft.com/office/word/2010/wordml" xmlns:w15="http://schemas.microsoft.com/office/word/2012/wordml" xmlns:w16se="http://schemas.microsoft.com/office/word/2015/wordml/symex" mc:Ignorable="w14 w15 w16se">
+<w:styles xmlns:mc="http://schemas.openxmlformats.org/markup-compatibility/2006" xmlns:r="http://schemas.openxmlformats.org/officeDocument/2006/relationships" xmlns:w="http://schemas.openxmlformats.org/wordprocessingml/2006/main" xmlns:w14="http://schemas.microsoft.com/office/word/2010/wordml" xmlns:w15="http://schemas.microsoft.com/office/word/2012/wordml" xmlns:w16cid="http://schemas.microsoft.com/office/word/2016/wordml/cid" xmlns:w16se="http://schemas.microsoft.com/office/word/2015/wordml/symex" mc:Ignorable="w14 w15 w16se w16cid">
   <w:docDefaults>
     <w:rPrDefault>
       <w:rPr>
@@ -7057,7 +8161,7 @@
     </w:rPrDefault>
     <w:pPrDefault/>
   </w:docDefaults>
-  <w:latentStyles w:defLockedState="0" w:defUIPriority="0" w:defSemiHidden="0" w:defUnhideWhenUsed="0" w:defQFormat="0" w:count="371">
+  <w:latentStyles w:defLockedState="0" w:defUIPriority="0" w:defSemiHidden="0" w:defUnhideWhenUsed="0" w:defQFormat="0" w:count="377">
     <w:lsdException w:name="Normal" w:qFormat="1"/>
     <w:lsdException w:name="heading 1" w:qFormat="1"/>
     <w:lsdException w:name="heading 2" w:qFormat="1"/>
@@ -7199,11 +8303,8 @@
     <w:lsdException w:name="Table 3D effects 3" w:semiHidden="1" w:unhideWhenUsed="1"/>
     <w:lsdException w:name="Table Contemporary" w:semiHidden="1" w:unhideWhenUsed="1"/>
     <w:lsdException w:name="Table Elegant" w:semiHidden="1" w:unhideWhenUsed="1"/>
-    <w:lsdException w:name="Table Professional" w:semiHidden="1" w:unhideWhenUsed="1"/>
     <w:lsdException w:name="Table Subtle 1" w:semiHidden="1" w:unhideWhenUsed="1"/>
     <w:lsdException w:name="Table Subtle 2" w:semiHidden="1" w:unhideWhenUsed="1"/>
-    <w:lsdException w:name="Table Web 1" w:semiHidden="1" w:unhideWhenUsed="1"/>
-    <w:lsdException w:name="Table Web 2" w:semiHidden="1" w:unhideWhenUsed="1"/>
     <w:lsdException w:name="Table Web 3" w:semiHidden="1" w:unhideWhenUsed="1"/>
     <w:lsdException w:name="Balloon Text" w:semiHidden="1" w:unhideWhenUsed="1"/>
     <w:lsdException w:name="Table Theme" w:semiHidden="1" w:unhideWhenUsed="1"/>
@@ -7422,6 +8523,12 @@
     <w:lsdException w:name="List Table 5 Dark Accent 6" w:uiPriority="50"/>
     <w:lsdException w:name="List Table 6 Colorful Accent 6" w:uiPriority="51"/>
     <w:lsdException w:name="List Table 7 Colorful Accent 6" w:uiPriority="52"/>
+    <w:lsdException w:name="Mention" w:semiHidden="1" w:uiPriority="99" w:unhideWhenUsed="1"/>
+    <w:lsdException w:name="Smart Hyperlink" w:semiHidden="1" w:uiPriority="99" w:unhideWhenUsed="1"/>
+    <w:lsdException w:name="Hashtag" w:semiHidden="1" w:uiPriority="99" w:unhideWhenUsed="1"/>
+    <w:lsdException w:name="Unresolved Mention" w:semiHidden="1" w:uiPriority="99" w:unhideWhenUsed="1"/>
+    <w:lsdException w:name="Smart Link" w:semiHidden="1" w:uiPriority="99" w:unhideWhenUsed="1"/>
+    <w:lsdException w:name="Smart Link Error" w:semiHidden="1" w:uiPriority="99" w:unhideWhenUsed="1"/>
   </w:latentStyles>
   <w:style w:type="paragraph" w:default="1" w:styleId="Normal">
     <w:name w:val="Normal"/>
@@ -7856,8 +8963,8 @@
       <w:szCs w:val="28"/>
     </w:rPr>
   </w:style>
-  <w:style w:type="character" w:customStyle="1" w:styleId="UnresolvedMention">
-    <w:name w:val="Unresolved Mention"/>
+  <w:style w:type="character" w:customStyle="1" w:styleId="UnresolvedMention1">
+    <w:name w:val="Unresolved Mention1"/>
     <w:basedOn w:val="DefaultParagraphFont"/>
     <w:uiPriority w:val="99"/>
     <w:semiHidden/>
@@ -8159,7 +9266,7 @@
 </file>
 
 <file path=customXml/itemProps1.xml><?xml version="1.0" encoding="utf-8"?>
-<ds:datastoreItem xmlns:ds="http://schemas.openxmlformats.org/officeDocument/2006/customXml" ds:itemID="{42E7C344-8AF9-4B1F-A05C-0C3E5F67DB7C}">
+<ds:datastoreItem xmlns:ds="http://schemas.openxmlformats.org/officeDocument/2006/customXml" ds:itemID="{41460721-B1C2-F541-8995-C318AFF9C493}">
   <ds:schemaRefs>
     <ds:schemaRef ds:uri="http://schemas.openxmlformats.org/officeDocument/2006/bibliography"/>
   </ds:schemaRefs>

</xml_diff>

<commit_message>
Updated features priority in requirements doc
</commit_message>
<xml_diff>
--- a/docs/NewsletterManagerProjectRequirements_Updated.docx
+++ b/docs/NewsletterManagerProjectRequirements_Updated.docx
@@ -2606,6 +2606,48 @@
           <w:sz w:val="22"/>
           <w:szCs w:val="22"/>
         </w:rPr>
+        <w:t>The following are the project features</w:t>
+      </w:r>
+      <w:r>
+        <w:rPr>
+          <w:rFonts w:ascii="Arial" w:hAnsi="Arial" w:cs="Arial"/>
+          <w:sz w:val="22"/>
+          <w:szCs w:val="22"/>
+        </w:rPr>
+        <w:t xml:space="preserve"> prioritized from high to low:</w:t>
+      </w:r>
+    </w:p>
+    <w:p>
+      <w:pPr>
+        <w:rPr>
+          <w:rFonts w:ascii="Arial" w:hAnsi="Arial" w:cs="Arial"/>
+          <w:sz w:val="22"/>
+          <w:szCs w:val="22"/>
+        </w:rPr>
+      </w:pPr>
+      <w:r>
+        <w:rPr>
+          <w:rFonts w:ascii="Arial" w:hAnsi="Arial" w:cs="Arial"/>
+          <w:sz w:val="22"/>
+          <w:szCs w:val="22"/>
+        </w:rPr>
+        <w:t>.</w:t>
+      </w:r>
+    </w:p>
+    <w:p>
+      <w:pPr>
+        <w:rPr>
+          <w:rFonts w:ascii="Arial" w:hAnsi="Arial" w:cs="Arial"/>
+          <w:sz w:val="22"/>
+          <w:szCs w:val="22"/>
+        </w:rPr>
+      </w:pPr>
+      <w:r>
+        <w:rPr>
+          <w:rFonts w:ascii="Arial" w:hAnsi="Arial" w:cs="Arial"/>
+          <w:sz w:val="22"/>
+          <w:szCs w:val="22"/>
+        </w:rPr>
         <w:t>Frontend</w:t>
       </w:r>
     </w:p>
@@ -2642,6 +2684,541 @@
           <w:sz w:val="22"/>
           <w:szCs w:val="22"/>
         </w:rPr>
+        <w:t>Allow</w:t>
+      </w:r>
+      <w:r>
+        <w:rPr>
+          <w:rFonts w:ascii="Arial" w:eastAsia="Arial" w:hAnsi="Arial" w:cs="Arial"/>
+          <w:spacing w:val="6"/>
+          <w:sz w:val="22"/>
+          <w:szCs w:val="22"/>
+        </w:rPr>
+        <w:t xml:space="preserve"> </w:t>
+      </w:r>
+      <w:r>
+        <w:rPr>
+          <w:rFonts w:ascii="Arial" w:eastAsia="Arial" w:hAnsi="Arial" w:cs="Arial"/>
+          <w:sz w:val="22"/>
+          <w:szCs w:val="22"/>
+        </w:rPr>
+        <w:t>emails</w:t>
+      </w:r>
+      <w:r>
+        <w:rPr>
+          <w:rFonts w:ascii="Arial" w:eastAsia="Arial" w:hAnsi="Arial" w:cs="Arial"/>
+          <w:spacing w:val="11"/>
+          <w:sz w:val="22"/>
+          <w:szCs w:val="22"/>
+        </w:rPr>
+        <w:t xml:space="preserve"> </w:t>
+      </w:r>
+      <w:r>
+        <w:rPr>
+          <w:rFonts w:ascii="Arial" w:eastAsia="Arial" w:hAnsi="Arial" w:cs="Arial"/>
+          <w:sz w:val="22"/>
+          <w:szCs w:val="22"/>
+        </w:rPr>
+        <w:t>to</w:t>
+      </w:r>
+      <w:r>
+        <w:rPr>
+          <w:rFonts w:ascii="Arial" w:eastAsia="Arial" w:hAnsi="Arial" w:cs="Arial"/>
+          <w:spacing w:val="3"/>
+          <w:sz w:val="22"/>
+          <w:szCs w:val="22"/>
+        </w:rPr>
+        <w:t xml:space="preserve"> </w:t>
+      </w:r>
+      <w:r>
+        <w:rPr>
+          <w:rFonts w:ascii="Arial" w:eastAsia="Arial" w:hAnsi="Arial" w:cs="Arial"/>
+          <w:sz w:val="22"/>
+          <w:szCs w:val="22"/>
+        </w:rPr>
+        <w:t>be</w:t>
+      </w:r>
+      <w:r>
+        <w:rPr>
+          <w:rFonts w:ascii="Arial" w:eastAsia="Arial" w:hAnsi="Arial" w:cs="Arial"/>
+          <w:spacing w:val="3"/>
+          <w:sz w:val="22"/>
+          <w:szCs w:val="22"/>
+        </w:rPr>
+        <w:t xml:space="preserve"> </w:t>
+      </w:r>
+      <w:r>
+        <w:rPr>
+          <w:rFonts w:ascii="Arial" w:eastAsia="Arial" w:hAnsi="Arial" w:cs="Arial"/>
+          <w:w w:val="101"/>
+          <w:sz w:val="22"/>
+          <w:szCs w:val="22"/>
+        </w:rPr>
+        <w:t xml:space="preserve">sent </w:t>
+      </w:r>
+      <w:r>
+        <w:rPr>
+          <w:rFonts w:ascii="Arial" w:eastAsia="Arial" w:hAnsi="Arial" w:cs="Arial"/>
+          <w:sz w:val="22"/>
+          <w:szCs w:val="22"/>
+        </w:rPr>
+        <w:t>out</w:t>
+      </w:r>
+      <w:r>
+        <w:rPr>
+          <w:rFonts w:ascii="Arial" w:eastAsia="Arial" w:hAnsi="Arial" w:cs="Arial"/>
+          <w:spacing w:val="4"/>
+          <w:sz w:val="22"/>
+          <w:szCs w:val="22"/>
+        </w:rPr>
+        <w:t xml:space="preserve"> </w:t>
+      </w:r>
+    </w:p>
+    <w:p>
+      <w:pPr>
+        <w:pStyle w:val="ListParagraph"/>
+        <w:widowControl w:val="0"/>
+        <w:numPr>
+          <w:ilvl w:val="0"/>
+          <w:numId w:val="17"/>
+        </w:numPr>
+        <w:spacing w:line="333" w:lineRule="auto"/>
+        <w:ind w:right="242"/>
+        <w:jc w:val="both"/>
+        <w:rPr>
+          <w:rFonts w:ascii="Arial" w:eastAsia="Arial" w:hAnsi="Arial" w:cs="Arial"/>
+          <w:spacing w:val="2"/>
+          <w:sz w:val="22"/>
+          <w:szCs w:val="22"/>
+        </w:rPr>
+      </w:pPr>
+      <w:r>
+        <w:rPr>
+          <w:rFonts w:ascii="Arial" w:eastAsia="Arial" w:hAnsi="Arial" w:cs="Arial"/>
+          <w:sz w:val="22"/>
+          <w:szCs w:val="22"/>
+        </w:rPr>
+        <w:t>Allow</w:t>
+      </w:r>
+      <w:r>
+        <w:rPr>
+          <w:rFonts w:ascii="Arial" w:eastAsia="Arial" w:hAnsi="Arial" w:cs="Arial"/>
+          <w:spacing w:val="6"/>
+          <w:sz w:val="22"/>
+          <w:szCs w:val="22"/>
+        </w:rPr>
+        <w:t xml:space="preserve"> </w:t>
+      </w:r>
+      <w:r>
+        <w:rPr>
+          <w:rFonts w:ascii="Arial" w:eastAsia="Arial" w:hAnsi="Arial" w:cs="Arial"/>
+          <w:sz w:val="22"/>
+          <w:szCs w:val="22"/>
+        </w:rPr>
+        <w:t>upload</w:t>
+      </w:r>
+      <w:r>
+        <w:rPr>
+          <w:rFonts w:ascii="Arial" w:eastAsia="Arial" w:hAnsi="Arial" w:cs="Arial"/>
+          <w:spacing w:val="8"/>
+          <w:sz w:val="22"/>
+          <w:szCs w:val="22"/>
+        </w:rPr>
+        <w:t xml:space="preserve"> </w:t>
+      </w:r>
+      <w:r>
+        <w:rPr>
+          <w:rFonts w:ascii="Arial" w:eastAsia="Arial" w:hAnsi="Arial" w:cs="Arial"/>
+          <w:sz w:val="22"/>
+          <w:szCs w:val="22"/>
+        </w:rPr>
+        <w:t>of</w:t>
+      </w:r>
+      <w:r>
+        <w:rPr>
+          <w:rFonts w:ascii="Arial" w:eastAsia="Arial" w:hAnsi="Arial" w:cs="Arial"/>
+          <w:spacing w:val="3"/>
+          <w:sz w:val="22"/>
+          <w:szCs w:val="22"/>
+        </w:rPr>
+        <w:t xml:space="preserve"> </w:t>
+      </w:r>
+      <w:r>
+        <w:rPr>
+          <w:rFonts w:ascii="Arial" w:eastAsia="Arial" w:hAnsi="Arial" w:cs="Arial"/>
+          <w:sz w:val="22"/>
+          <w:szCs w:val="22"/>
+        </w:rPr>
+        <w:t>HTML</w:t>
+      </w:r>
+      <w:r>
+        <w:rPr>
+          <w:rFonts w:ascii="Arial" w:eastAsia="Arial" w:hAnsi="Arial" w:cs="Arial"/>
+          <w:spacing w:val="-1"/>
+          <w:sz w:val="22"/>
+          <w:szCs w:val="22"/>
+        </w:rPr>
+        <w:t xml:space="preserve"> </w:t>
+      </w:r>
+      <w:r>
+        <w:rPr>
+          <w:rFonts w:ascii="Arial" w:eastAsia="Arial" w:hAnsi="Arial" w:cs="Arial"/>
+          <w:sz w:val="22"/>
+          <w:szCs w:val="22"/>
+        </w:rPr>
+        <w:t>template</w:t>
+      </w:r>
+      <w:r>
+        <w:rPr>
+          <w:rFonts w:ascii="Arial" w:eastAsia="Arial" w:hAnsi="Arial" w:cs="Arial"/>
+          <w:spacing w:val="9"/>
+          <w:sz w:val="22"/>
+          <w:szCs w:val="22"/>
+        </w:rPr>
+        <w:t xml:space="preserve"> </w:t>
+      </w:r>
+      <w:r>
+        <w:rPr>
+          <w:rFonts w:ascii="Arial" w:eastAsia="Arial" w:hAnsi="Arial" w:cs="Arial"/>
+          <w:sz w:val="22"/>
+          <w:szCs w:val="22"/>
+        </w:rPr>
+        <w:t>in</w:t>
+      </w:r>
+      <w:r>
+        <w:rPr>
+          <w:rFonts w:ascii="Arial" w:eastAsia="Arial" w:hAnsi="Arial" w:cs="Arial"/>
+          <w:spacing w:val="3"/>
+          <w:sz w:val="22"/>
+          <w:szCs w:val="22"/>
+        </w:rPr>
+        <w:t xml:space="preserve"> </w:t>
+      </w:r>
+      <w:r>
+        <w:rPr>
+          <w:rFonts w:ascii="Arial" w:eastAsia="Arial" w:hAnsi="Arial" w:cs="Arial"/>
+          <w:sz w:val="22"/>
+          <w:szCs w:val="22"/>
+        </w:rPr>
+        <w:t>application</w:t>
+      </w:r>
+      <w:r>
+        <w:rPr>
+          <w:rFonts w:ascii="Arial" w:eastAsia="Arial" w:hAnsi="Arial" w:cs="Arial"/>
+          <w:spacing w:val="12"/>
+          <w:sz w:val="22"/>
+          <w:szCs w:val="22"/>
+        </w:rPr>
+        <w:t xml:space="preserve"> </w:t>
+      </w:r>
+    </w:p>
+    <w:p>
+      <w:pPr>
+        <w:pStyle w:val="ListParagraph"/>
+        <w:widowControl w:val="0"/>
+        <w:numPr>
+          <w:ilvl w:val="0"/>
+          <w:numId w:val="17"/>
+        </w:numPr>
+        <w:spacing w:line="333" w:lineRule="auto"/>
+        <w:ind w:right="242"/>
+        <w:jc w:val="both"/>
+        <w:rPr>
+          <w:rFonts w:ascii="Arial" w:eastAsia="Arial" w:hAnsi="Arial" w:cs="Arial"/>
+          <w:spacing w:val="2"/>
+          <w:sz w:val="22"/>
+          <w:szCs w:val="22"/>
+        </w:rPr>
+      </w:pPr>
+      <w:r>
+        <w:rPr>
+          <w:rFonts w:ascii="Arial" w:eastAsia="Arial" w:hAnsi="Arial" w:cs="Arial"/>
+          <w:sz w:val="22"/>
+          <w:szCs w:val="22"/>
+        </w:rPr>
+        <w:t>Store</w:t>
+      </w:r>
+      <w:r>
+        <w:rPr>
+          <w:rFonts w:ascii="Arial" w:eastAsia="Arial" w:hAnsi="Arial" w:cs="Arial"/>
+          <w:spacing w:val="6"/>
+          <w:sz w:val="22"/>
+          <w:szCs w:val="22"/>
+        </w:rPr>
+        <w:t xml:space="preserve"> </w:t>
+      </w:r>
+      <w:r>
+        <w:rPr>
+          <w:rFonts w:ascii="Arial" w:eastAsia="Arial" w:hAnsi="Arial" w:cs="Arial"/>
+          <w:sz w:val="22"/>
+          <w:szCs w:val="22"/>
+        </w:rPr>
+        <w:t>newsletter</w:t>
+      </w:r>
+      <w:r>
+        <w:rPr>
+          <w:rFonts w:ascii="Arial" w:eastAsia="Arial" w:hAnsi="Arial" w:cs="Arial"/>
+          <w:spacing w:val="11"/>
+          <w:sz w:val="22"/>
+          <w:szCs w:val="22"/>
+        </w:rPr>
+        <w:t xml:space="preserve"> </w:t>
+      </w:r>
+      <w:r>
+        <w:rPr>
+          <w:rFonts w:ascii="Arial" w:eastAsia="Arial" w:hAnsi="Arial" w:cs="Arial"/>
+          <w:sz w:val="22"/>
+          <w:szCs w:val="22"/>
+        </w:rPr>
+        <w:t>statistics</w:t>
+      </w:r>
+      <w:r>
+        <w:rPr>
+          <w:rFonts w:ascii="Arial" w:eastAsia="Arial" w:hAnsi="Arial" w:cs="Arial"/>
+          <w:spacing w:val="9"/>
+          <w:sz w:val="22"/>
+          <w:szCs w:val="22"/>
+        </w:rPr>
+        <w:t xml:space="preserve"> </w:t>
+      </w:r>
+      <w:r>
+        <w:rPr>
+          <w:rFonts w:ascii="Arial" w:eastAsia="Arial" w:hAnsi="Arial" w:cs="Arial"/>
+          <w:sz w:val="22"/>
+          <w:szCs w:val="22"/>
+        </w:rPr>
+        <w:t>(delivery</w:t>
+      </w:r>
+      <w:r>
+        <w:rPr>
+          <w:rFonts w:ascii="Arial" w:eastAsia="Arial" w:hAnsi="Arial" w:cs="Arial"/>
+          <w:spacing w:val="9"/>
+          <w:sz w:val="22"/>
+          <w:szCs w:val="22"/>
+        </w:rPr>
+        <w:t xml:space="preserve"> </w:t>
+      </w:r>
+      <w:r>
+        <w:rPr>
+          <w:rFonts w:ascii="Arial" w:eastAsia="Arial" w:hAnsi="Arial" w:cs="Arial"/>
+          <w:sz w:val="22"/>
+          <w:szCs w:val="22"/>
+        </w:rPr>
+        <w:t>success</w:t>
+      </w:r>
+      <w:r>
+        <w:rPr>
+          <w:rFonts w:ascii="Arial" w:eastAsia="Arial" w:hAnsi="Arial" w:cs="Arial"/>
+          <w:spacing w:val="9"/>
+          <w:sz w:val="22"/>
+          <w:szCs w:val="22"/>
+        </w:rPr>
+        <w:t xml:space="preserve"> </w:t>
+      </w:r>
+      <w:r>
+        <w:rPr>
+          <w:rFonts w:ascii="Arial" w:eastAsia="Arial" w:hAnsi="Arial" w:cs="Arial"/>
+          <w:sz w:val="22"/>
+          <w:szCs w:val="22"/>
+        </w:rPr>
+        <w:t>/</w:t>
+      </w:r>
+      <w:r>
+        <w:rPr>
+          <w:rFonts w:ascii="Arial" w:eastAsia="Arial" w:hAnsi="Arial" w:cs="Arial"/>
+          <w:spacing w:val="2"/>
+          <w:sz w:val="22"/>
+          <w:szCs w:val="22"/>
+        </w:rPr>
+        <w:t xml:space="preserve"> </w:t>
+      </w:r>
+      <w:r>
+        <w:rPr>
+          <w:rFonts w:ascii="Arial" w:eastAsia="Arial" w:hAnsi="Arial" w:cs="Arial"/>
+          <w:sz w:val="22"/>
+          <w:szCs w:val="22"/>
+        </w:rPr>
+        <w:t>failures)</w:t>
+      </w:r>
+      <w:r>
+        <w:rPr>
+          <w:rFonts w:ascii="Arial" w:eastAsia="Arial" w:hAnsi="Arial" w:cs="Arial"/>
+          <w:spacing w:val="9"/>
+          <w:sz w:val="22"/>
+          <w:szCs w:val="22"/>
+        </w:rPr>
+        <w:t xml:space="preserve"> </w:t>
+      </w:r>
+    </w:p>
+    <w:p>
+      <w:pPr>
+        <w:pStyle w:val="ListParagraph"/>
+        <w:widowControl w:val="0"/>
+        <w:numPr>
+          <w:ilvl w:val="0"/>
+          <w:numId w:val="17"/>
+        </w:numPr>
+        <w:spacing w:line="333" w:lineRule="auto"/>
+        <w:ind w:right="242"/>
+        <w:jc w:val="both"/>
+        <w:rPr>
+          <w:rFonts w:ascii="Arial" w:eastAsia="Arial" w:hAnsi="Arial" w:cs="Arial"/>
+          <w:sz w:val="22"/>
+          <w:szCs w:val="22"/>
+        </w:rPr>
+      </w:pPr>
+      <w:r>
+        <w:rPr>
+          <w:rFonts w:ascii="Arial" w:eastAsia="Arial" w:hAnsi="Arial" w:cs="Arial"/>
+          <w:sz w:val="22"/>
+          <w:szCs w:val="22"/>
+        </w:rPr>
+        <w:t>Ability</w:t>
+      </w:r>
+      <w:r>
+        <w:rPr>
+          <w:rFonts w:ascii="Arial" w:eastAsia="Arial" w:hAnsi="Arial" w:cs="Arial"/>
+          <w:spacing w:val="7"/>
+          <w:sz w:val="22"/>
+          <w:szCs w:val="22"/>
+        </w:rPr>
+        <w:t xml:space="preserve"> </w:t>
+      </w:r>
+      <w:r>
+        <w:rPr>
+          <w:rFonts w:ascii="Arial" w:eastAsia="Arial" w:hAnsi="Arial" w:cs="Arial"/>
+          <w:sz w:val="22"/>
+          <w:szCs w:val="22"/>
+        </w:rPr>
+        <w:t>to</w:t>
+      </w:r>
+      <w:r>
+        <w:rPr>
+          <w:rFonts w:ascii="Arial" w:eastAsia="Arial" w:hAnsi="Arial" w:cs="Arial"/>
+          <w:spacing w:val="3"/>
+          <w:sz w:val="22"/>
+          <w:szCs w:val="22"/>
+        </w:rPr>
+        <w:t xml:space="preserve"> </w:t>
+      </w:r>
+      <w:r>
+        <w:rPr>
+          <w:rFonts w:ascii="Arial" w:eastAsia="Arial" w:hAnsi="Arial" w:cs="Arial"/>
+          <w:sz w:val="22"/>
+          <w:szCs w:val="22"/>
+        </w:rPr>
+        <w:t>provide</w:t>
+      </w:r>
+      <w:r>
+        <w:rPr>
+          <w:rFonts w:ascii="Arial" w:eastAsia="Arial" w:hAnsi="Arial" w:cs="Arial"/>
+          <w:spacing w:val="8"/>
+          <w:sz w:val="22"/>
+          <w:szCs w:val="22"/>
+        </w:rPr>
+        <w:t xml:space="preserve"> </w:t>
+      </w:r>
+      <w:r>
+        <w:rPr>
+          <w:rFonts w:ascii="Arial" w:eastAsia="Arial" w:hAnsi="Arial" w:cs="Arial"/>
+          <w:sz w:val="22"/>
+          <w:szCs w:val="22"/>
+        </w:rPr>
+        <w:t>attachments</w:t>
+      </w:r>
+      <w:r>
+        <w:rPr>
+          <w:rFonts w:ascii="Arial" w:eastAsia="Arial" w:hAnsi="Arial" w:cs="Arial"/>
+          <w:spacing w:val="13"/>
+          <w:sz w:val="22"/>
+          <w:szCs w:val="22"/>
+        </w:rPr>
+        <w:t xml:space="preserve"> </w:t>
+      </w:r>
+      <w:r>
+        <w:rPr>
+          <w:rFonts w:ascii="Arial" w:eastAsia="Arial" w:hAnsi="Arial" w:cs="Arial"/>
+          <w:sz w:val="22"/>
+          <w:szCs w:val="22"/>
+        </w:rPr>
+        <w:t>(</w:t>
+      </w:r>
+      <w:r>
+        <w:rPr>
+          <w:rFonts w:ascii="Arial" w:eastAsia="Arial" w:hAnsi="Arial" w:cs="Arial"/>
+          <w:sz w:val="22"/>
+          <w:szCs w:val="22"/>
+        </w:rPr>
+        <w:t>custom</w:t>
+      </w:r>
+      <w:r>
+        <w:rPr>
+          <w:rFonts w:ascii="Arial" w:eastAsia="Arial" w:hAnsi="Arial" w:cs="Arial"/>
+          <w:spacing w:val="9"/>
+          <w:sz w:val="22"/>
+          <w:szCs w:val="22"/>
+        </w:rPr>
+        <w:t xml:space="preserve"> </w:t>
+      </w:r>
+      <w:r>
+        <w:rPr>
+          <w:rFonts w:ascii="Arial" w:eastAsia="Arial" w:hAnsi="Arial" w:cs="Arial"/>
+          <w:sz w:val="22"/>
+          <w:szCs w:val="22"/>
+        </w:rPr>
+        <w:t>or</w:t>
+      </w:r>
+      <w:r>
+        <w:rPr>
+          <w:rFonts w:ascii="Arial" w:eastAsia="Arial" w:hAnsi="Arial" w:cs="Arial"/>
+          <w:spacing w:val="3"/>
+          <w:sz w:val="22"/>
+          <w:szCs w:val="22"/>
+        </w:rPr>
+        <w:t xml:space="preserve"> </w:t>
+      </w:r>
+      <w:r>
+        <w:rPr>
+          <w:rFonts w:ascii="Arial" w:eastAsia="Arial" w:hAnsi="Arial" w:cs="Arial"/>
+          <w:w w:val="101"/>
+          <w:sz w:val="22"/>
+          <w:szCs w:val="22"/>
+        </w:rPr>
+        <w:t>single</w:t>
+      </w:r>
+      <w:r>
+        <w:rPr>
+          <w:rFonts w:ascii="Arial" w:eastAsia="Arial" w:hAnsi="Arial" w:cs="Arial"/>
+          <w:w w:val="101"/>
+          <w:sz w:val="22"/>
+          <w:szCs w:val="22"/>
+        </w:rPr>
+        <w:t xml:space="preserve"> attachment)</w:t>
+      </w:r>
+    </w:p>
+    <w:p>
+      <w:pPr>
+        <w:pStyle w:val="ListParagraph"/>
+        <w:widowControl w:val="0"/>
+        <w:numPr>
+          <w:ilvl w:val="0"/>
+          <w:numId w:val="17"/>
+        </w:numPr>
+        <w:spacing w:line="333" w:lineRule="auto"/>
+        <w:ind w:right="242"/>
+        <w:jc w:val="both"/>
+        <w:rPr>
+          <w:rFonts w:ascii="Arial" w:eastAsia="Arial" w:hAnsi="Arial" w:cs="Arial"/>
+          <w:spacing w:val="2"/>
+          <w:sz w:val="22"/>
+          <w:szCs w:val="22"/>
+        </w:rPr>
+      </w:pPr>
+      <w:r>
+        <w:rPr>
+          <w:rFonts w:ascii="Arial" w:eastAsia="Arial" w:hAnsi="Arial" w:cs="Arial"/>
+          <w:sz w:val="22"/>
+          <w:szCs w:val="22"/>
+        </w:rPr>
         <w:t>Provide</w:t>
       </w:r>
       <w:r>
@@ -2815,7 +3392,6 @@
           <w:sz w:val="22"/>
           <w:szCs w:val="22"/>
         </w:rPr>
-        <w:lastRenderedPageBreak/>
         <w:t>Includes the ability to manage multiple contact lists</w:t>
       </w:r>
     </w:p>
@@ -2977,550 +3553,6 @@
     </w:p>
     <w:p>
       <w:pPr>
-        <w:pStyle w:val="ListParagraph"/>
-        <w:widowControl w:val="0"/>
-        <w:numPr>
-          <w:ilvl w:val="0"/>
-          <w:numId w:val="17"/>
-        </w:numPr>
-        <w:spacing w:line="333" w:lineRule="auto"/>
-        <w:ind w:right="242"/>
-        <w:jc w:val="both"/>
-        <w:rPr>
-          <w:rFonts w:ascii="Arial" w:eastAsia="Arial" w:hAnsi="Arial" w:cs="Arial"/>
-          <w:spacing w:val="2"/>
-          <w:sz w:val="22"/>
-          <w:szCs w:val="22"/>
-        </w:rPr>
-      </w:pPr>
-      <w:r>
-        <w:rPr>
-          <w:rFonts w:ascii="Arial" w:eastAsia="Arial" w:hAnsi="Arial" w:cs="Arial"/>
-          <w:sz w:val="22"/>
-          <w:szCs w:val="22"/>
-        </w:rPr>
-        <w:t>Allow</w:t>
-      </w:r>
-      <w:r>
-        <w:rPr>
-          <w:rFonts w:ascii="Arial" w:eastAsia="Arial" w:hAnsi="Arial" w:cs="Arial"/>
-          <w:spacing w:val="6"/>
-          <w:sz w:val="22"/>
-          <w:szCs w:val="22"/>
-        </w:rPr>
-        <w:t xml:space="preserve"> </w:t>
-      </w:r>
-      <w:r>
-        <w:rPr>
-          <w:rFonts w:ascii="Arial" w:eastAsia="Arial" w:hAnsi="Arial" w:cs="Arial"/>
-          <w:sz w:val="22"/>
-          <w:szCs w:val="22"/>
-        </w:rPr>
-        <w:t>upload</w:t>
-      </w:r>
-      <w:r>
-        <w:rPr>
-          <w:rFonts w:ascii="Arial" w:eastAsia="Arial" w:hAnsi="Arial" w:cs="Arial"/>
-          <w:spacing w:val="8"/>
-          <w:sz w:val="22"/>
-          <w:szCs w:val="22"/>
-        </w:rPr>
-        <w:t xml:space="preserve"> </w:t>
-      </w:r>
-      <w:r>
-        <w:rPr>
-          <w:rFonts w:ascii="Arial" w:eastAsia="Arial" w:hAnsi="Arial" w:cs="Arial"/>
-          <w:sz w:val="22"/>
-          <w:szCs w:val="22"/>
-        </w:rPr>
-        <w:t>of</w:t>
-      </w:r>
-      <w:r>
-        <w:rPr>
-          <w:rFonts w:ascii="Arial" w:eastAsia="Arial" w:hAnsi="Arial" w:cs="Arial"/>
-          <w:spacing w:val="3"/>
-          <w:sz w:val="22"/>
-          <w:szCs w:val="22"/>
-        </w:rPr>
-        <w:t xml:space="preserve"> </w:t>
-      </w:r>
-      <w:r>
-        <w:rPr>
-          <w:rFonts w:ascii="Arial" w:eastAsia="Arial" w:hAnsi="Arial" w:cs="Arial"/>
-          <w:sz w:val="22"/>
-          <w:szCs w:val="22"/>
-        </w:rPr>
-        <w:t>HTML</w:t>
-      </w:r>
-      <w:r>
-        <w:rPr>
-          <w:rFonts w:ascii="Arial" w:eastAsia="Arial" w:hAnsi="Arial" w:cs="Arial"/>
-          <w:spacing w:val="-1"/>
-          <w:sz w:val="22"/>
-          <w:szCs w:val="22"/>
-        </w:rPr>
-        <w:t xml:space="preserve"> </w:t>
-      </w:r>
-      <w:r>
-        <w:rPr>
-          <w:rFonts w:ascii="Arial" w:eastAsia="Arial" w:hAnsi="Arial" w:cs="Arial"/>
-          <w:sz w:val="22"/>
-          <w:szCs w:val="22"/>
-        </w:rPr>
-        <w:t>template</w:t>
-      </w:r>
-      <w:r>
-        <w:rPr>
-          <w:rFonts w:ascii="Arial" w:eastAsia="Arial" w:hAnsi="Arial" w:cs="Arial"/>
-          <w:spacing w:val="9"/>
-          <w:sz w:val="22"/>
-          <w:szCs w:val="22"/>
-        </w:rPr>
-        <w:t xml:space="preserve"> </w:t>
-      </w:r>
-      <w:r>
-        <w:rPr>
-          <w:rFonts w:ascii="Arial" w:eastAsia="Arial" w:hAnsi="Arial" w:cs="Arial"/>
-          <w:sz w:val="22"/>
-          <w:szCs w:val="22"/>
-        </w:rPr>
-        <w:t>in</w:t>
-      </w:r>
-      <w:r>
-        <w:rPr>
-          <w:rFonts w:ascii="Arial" w:eastAsia="Arial" w:hAnsi="Arial" w:cs="Arial"/>
-          <w:spacing w:val="3"/>
-          <w:sz w:val="22"/>
-          <w:szCs w:val="22"/>
-        </w:rPr>
-        <w:t xml:space="preserve"> </w:t>
-      </w:r>
-      <w:r>
-        <w:rPr>
-          <w:rFonts w:ascii="Arial" w:eastAsia="Arial" w:hAnsi="Arial" w:cs="Arial"/>
-          <w:sz w:val="22"/>
-          <w:szCs w:val="22"/>
-        </w:rPr>
-        <w:t>application</w:t>
-      </w:r>
-      <w:r>
-        <w:rPr>
-          <w:rFonts w:ascii="Arial" w:eastAsia="Arial" w:hAnsi="Arial" w:cs="Arial"/>
-          <w:spacing w:val="12"/>
-          <w:sz w:val="22"/>
-          <w:szCs w:val="22"/>
-        </w:rPr>
-        <w:t xml:space="preserve"> </w:t>
-      </w:r>
-    </w:p>
-    <w:p>
-      <w:pPr>
-        <w:pStyle w:val="ListParagraph"/>
-        <w:widowControl w:val="0"/>
-        <w:numPr>
-          <w:ilvl w:val="0"/>
-          <w:numId w:val="17"/>
-        </w:numPr>
-        <w:spacing w:line="333" w:lineRule="auto"/>
-        <w:ind w:right="242"/>
-        <w:jc w:val="both"/>
-        <w:rPr>
-          <w:rFonts w:ascii="Arial" w:eastAsia="Arial" w:hAnsi="Arial" w:cs="Arial"/>
-          <w:spacing w:val="2"/>
-          <w:sz w:val="22"/>
-          <w:szCs w:val="22"/>
-        </w:rPr>
-      </w:pPr>
-      <w:r>
-        <w:rPr>
-          <w:rFonts w:ascii="Arial" w:eastAsia="Arial" w:hAnsi="Arial" w:cs="Arial"/>
-          <w:sz w:val="22"/>
-          <w:szCs w:val="22"/>
-        </w:rPr>
-        <w:t>Allow</w:t>
-      </w:r>
-      <w:r>
-        <w:rPr>
-          <w:rFonts w:ascii="Arial" w:eastAsia="Arial" w:hAnsi="Arial" w:cs="Arial"/>
-          <w:spacing w:val="6"/>
-          <w:sz w:val="22"/>
-          <w:szCs w:val="22"/>
-        </w:rPr>
-        <w:t xml:space="preserve"> </w:t>
-      </w:r>
-      <w:r>
-        <w:rPr>
-          <w:rFonts w:ascii="Arial" w:eastAsia="Arial" w:hAnsi="Arial" w:cs="Arial"/>
-          <w:sz w:val="22"/>
-          <w:szCs w:val="22"/>
-        </w:rPr>
-        <w:t>emails</w:t>
-      </w:r>
-      <w:r>
-        <w:rPr>
-          <w:rFonts w:ascii="Arial" w:eastAsia="Arial" w:hAnsi="Arial" w:cs="Arial"/>
-          <w:spacing w:val="11"/>
-          <w:sz w:val="22"/>
-          <w:szCs w:val="22"/>
-        </w:rPr>
-        <w:t xml:space="preserve"> </w:t>
-      </w:r>
-      <w:r>
-        <w:rPr>
-          <w:rFonts w:ascii="Arial" w:eastAsia="Arial" w:hAnsi="Arial" w:cs="Arial"/>
-          <w:sz w:val="22"/>
-          <w:szCs w:val="22"/>
-        </w:rPr>
-        <w:t>to</w:t>
-      </w:r>
-      <w:r>
-        <w:rPr>
-          <w:rFonts w:ascii="Arial" w:eastAsia="Arial" w:hAnsi="Arial" w:cs="Arial"/>
-          <w:spacing w:val="3"/>
-          <w:sz w:val="22"/>
-          <w:szCs w:val="22"/>
-        </w:rPr>
-        <w:t xml:space="preserve"> </w:t>
-      </w:r>
-      <w:r>
-        <w:rPr>
-          <w:rFonts w:ascii="Arial" w:eastAsia="Arial" w:hAnsi="Arial" w:cs="Arial"/>
-          <w:sz w:val="22"/>
-          <w:szCs w:val="22"/>
-        </w:rPr>
-        <w:t>be</w:t>
-      </w:r>
-      <w:r>
-        <w:rPr>
-          <w:rFonts w:ascii="Arial" w:eastAsia="Arial" w:hAnsi="Arial" w:cs="Arial"/>
-          <w:spacing w:val="3"/>
-          <w:sz w:val="22"/>
-          <w:szCs w:val="22"/>
-        </w:rPr>
-        <w:t xml:space="preserve"> </w:t>
-      </w:r>
-      <w:r>
-        <w:rPr>
-          <w:rFonts w:ascii="Arial" w:eastAsia="Arial" w:hAnsi="Arial" w:cs="Arial"/>
-          <w:w w:val="101"/>
-          <w:sz w:val="22"/>
-          <w:szCs w:val="22"/>
-        </w:rPr>
-        <w:t xml:space="preserve">sent </w:t>
-      </w:r>
-      <w:r>
-        <w:rPr>
-          <w:rFonts w:ascii="Arial" w:eastAsia="Arial" w:hAnsi="Arial" w:cs="Arial"/>
-          <w:sz w:val="22"/>
-          <w:szCs w:val="22"/>
-        </w:rPr>
-        <w:t>out</w:t>
-      </w:r>
-      <w:r>
-        <w:rPr>
-          <w:rFonts w:ascii="Arial" w:eastAsia="Arial" w:hAnsi="Arial" w:cs="Arial"/>
-          <w:spacing w:val="4"/>
-          <w:sz w:val="22"/>
-          <w:szCs w:val="22"/>
-        </w:rPr>
-        <w:t xml:space="preserve"> </w:t>
-      </w:r>
-    </w:p>
-    <w:p>
-      <w:pPr>
-        <w:pStyle w:val="ListParagraph"/>
-        <w:widowControl w:val="0"/>
-        <w:numPr>
-          <w:ilvl w:val="0"/>
-          <w:numId w:val="17"/>
-        </w:numPr>
-        <w:spacing w:line="333" w:lineRule="auto"/>
-        <w:ind w:right="242"/>
-        <w:jc w:val="both"/>
-        <w:rPr>
-          <w:rFonts w:ascii="Arial" w:eastAsia="Arial" w:hAnsi="Arial" w:cs="Arial"/>
-          <w:spacing w:val="2"/>
-          <w:sz w:val="22"/>
-          <w:szCs w:val="22"/>
-        </w:rPr>
-      </w:pPr>
-      <w:r>
-        <w:rPr>
-          <w:rFonts w:ascii="Arial" w:eastAsia="Arial" w:hAnsi="Arial" w:cs="Arial"/>
-          <w:sz w:val="22"/>
-          <w:szCs w:val="22"/>
-        </w:rPr>
-        <w:t>Store</w:t>
-      </w:r>
-      <w:r>
-        <w:rPr>
-          <w:rFonts w:ascii="Arial" w:eastAsia="Arial" w:hAnsi="Arial" w:cs="Arial"/>
-          <w:spacing w:val="6"/>
-          <w:sz w:val="22"/>
-          <w:szCs w:val="22"/>
-        </w:rPr>
-        <w:t xml:space="preserve"> </w:t>
-      </w:r>
-      <w:r>
-        <w:rPr>
-          <w:rFonts w:ascii="Arial" w:eastAsia="Arial" w:hAnsi="Arial" w:cs="Arial"/>
-          <w:sz w:val="22"/>
-          <w:szCs w:val="22"/>
-        </w:rPr>
-        <w:t>newsletter</w:t>
-      </w:r>
-      <w:r>
-        <w:rPr>
-          <w:rFonts w:ascii="Arial" w:eastAsia="Arial" w:hAnsi="Arial" w:cs="Arial"/>
-          <w:spacing w:val="11"/>
-          <w:sz w:val="22"/>
-          <w:szCs w:val="22"/>
-        </w:rPr>
-        <w:t xml:space="preserve"> </w:t>
-      </w:r>
-      <w:r>
-        <w:rPr>
-          <w:rFonts w:ascii="Arial" w:eastAsia="Arial" w:hAnsi="Arial" w:cs="Arial"/>
-          <w:sz w:val="22"/>
-          <w:szCs w:val="22"/>
-        </w:rPr>
-        <w:t>statistics</w:t>
-      </w:r>
-      <w:r>
-        <w:rPr>
-          <w:rFonts w:ascii="Arial" w:eastAsia="Arial" w:hAnsi="Arial" w:cs="Arial"/>
-          <w:spacing w:val="9"/>
-          <w:sz w:val="22"/>
-          <w:szCs w:val="22"/>
-        </w:rPr>
-        <w:t xml:space="preserve"> </w:t>
-      </w:r>
-      <w:r>
-        <w:rPr>
-          <w:rFonts w:ascii="Arial" w:eastAsia="Arial" w:hAnsi="Arial" w:cs="Arial"/>
-          <w:sz w:val="22"/>
-          <w:szCs w:val="22"/>
-        </w:rPr>
-        <w:t>(delivery</w:t>
-      </w:r>
-      <w:r>
-        <w:rPr>
-          <w:rFonts w:ascii="Arial" w:eastAsia="Arial" w:hAnsi="Arial" w:cs="Arial"/>
-          <w:spacing w:val="9"/>
-          <w:sz w:val="22"/>
-          <w:szCs w:val="22"/>
-        </w:rPr>
-        <w:t xml:space="preserve"> </w:t>
-      </w:r>
-      <w:r>
-        <w:rPr>
-          <w:rFonts w:ascii="Arial" w:eastAsia="Arial" w:hAnsi="Arial" w:cs="Arial"/>
-          <w:sz w:val="22"/>
-          <w:szCs w:val="22"/>
-        </w:rPr>
-        <w:t>success</w:t>
-      </w:r>
-      <w:r>
-        <w:rPr>
-          <w:rFonts w:ascii="Arial" w:eastAsia="Arial" w:hAnsi="Arial" w:cs="Arial"/>
-          <w:spacing w:val="9"/>
-          <w:sz w:val="22"/>
-          <w:szCs w:val="22"/>
-        </w:rPr>
-        <w:t xml:space="preserve"> </w:t>
-      </w:r>
-      <w:r>
-        <w:rPr>
-          <w:rFonts w:ascii="Arial" w:eastAsia="Arial" w:hAnsi="Arial" w:cs="Arial"/>
-          <w:sz w:val="22"/>
-          <w:szCs w:val="22"/>
-        </w:rPr>
-        <w:t>/</w:t>
-      </w:r>
-      <w:r>
-        <w:rPr>
-          <w:rFonts w:ascii="Arial" w:eastAsia="Arial" w:hAnsi="Arial" w:cs="Arial"/>
-          <w:spacing w:val="2"/>
-          <w:sz w:val="22"/>
-          <w:szCs w:val="22"/>
-        </w:rPr>
-        <w:t xml:space="preserve"> </w:t>
-      </w:r>
-      <w:r>
-        <w:rPr>
-          <w:rFonts w:ascii="Arial" w:eastAsia="Arial" w:hAnsi="Arial" w:cs="Arial"/>
-          <w:sz w:val="22"/>
-          <w:szCs w:val="22"/>
-        </w:rPr>
-        <w:t>failures)</w:t>
-      </w:r>
-      <w:r>
-        <w:rPr>
-          <w:rFonts w:ascii="Arial" w:eastAsia="Arial" w:hAnsi="Arial" w:cs="Arial"/>
-          <w:spacing w:val="9"/>
-          <w:sz w:val="22"/>
-          <w:szCs w:val="22"/>
-        </w:rPr>
-        <w:t xml:space="preserve"> </w:t>
-      </w:r>
-    </w:p>
-    <w:p>
-      <w:pPr>
-        <w:pStyle w:val="ListParagraph"/>
-        <w:widowControl w:val="0"/>
-        <w:numPr>
-          <w:ilvl w:val="0"/>
-          <w:numId w:val="17"/>
-        </w:numPr>
-        <w:spacing w:line="333" w:lineRule="auto"/>
-        <w:ind w:right="242"/>
-        <w:jc w:val="both"/>
-        <w:rPr>
-          <w:rFonts w:ascii="Arial" w:eastAsia="Arial" w:hAnsi="Arial" w:cs="Arial"/>
-          <w:sz w:val="22"/>
-          <w:szCs w:val="22"/>
-        </w:rPr>
-      </w:pPr>
-      <w:r>
-        <w:rPr>
-          <w:rFonts w:ascii="Arial" w:eastAsia="Arial" w:hAnsi="Arial" w:cs="Arial"/>
-          <w:sz w:val="22"/>
-          <w:szCs w:val="22"/>
-        </w:rPr>
-        <w:t>Ability</w:t>
-      </w:r>
-      <w:r>
-        <w:rPr>
-          <w:rFonts w:ascii="Arial" w:eastAsia="Arial" w:hAnsi="Arial" w:cs="Arial"/>
-          <w:spacing w:val="7"/>
-          <w:sz w:val="22"/>
-          <w:szCs w:val="22"/>
-        </w:rPr>
-        <w:t xml:space="preserve"> </w:t>
-      </w:r>
-      <w:r>
-        <w:rPr>
-          <w:rFonts w:ascii="Arial" w:eastAsia="Arial" w:hAnsi="Arial" w:cs="Arial"/>
-          <w:sz w:val="22"/>
-          <w:szCs w:val="22"/>
-        </w:rPr>
-        <w:t>to</w:t>
-      </w:r>
-      <w:r>
-        <w:rPr>
-          <w:rFonts w:ascii="Arial" w:eastAsia="Arial" w:hAnsi="Arial" w:cs="Arial"/>
-          <w:spacing w:val="3"/>
-          <w:sz w:val="22"/>
-          <w:szCs w:val="22"/>
-        </w:rPr>
-        <w:t xml:space="preserve"> </w:t>
-      </w:r>
-      <w:r>
-        <w:rPr>
-          <w:rFonts w:ascii="Arial" w:eastAsia="Arial" w:hAnsi="Arial" w:cs="Arial"/>
-          <w:sz w:val="22"/>
-          <w:szCs w:val="22"/>
-        </w:rPr>
-        <w:t>provide</w:t>
-      </w:r>
-      <w:r>
-        <w:rPr>
-          <w:rFonts w:ascii="Arial" w:eastAsia="Arial" w:hAnsi="Arial" w:cs="Arial"/>
-          <w:spacing w:val="8"/>
-          <w:sz w:val="22"/>
-          <w:szCs w:val="22"/>
-        </w:rPr>
-        <w:t xml:space="preserve"> </w:t>
-      </w:r>
-      <w:r>
-        <w:rPr>
-          <w:rFonts w:ascii="Arial" w:eastAsia="Arial" w:hAnsi="Arial" w:cs="Arial"/>
-          <w:sz w:val="22"/>
-          <w:szCs w:val="22"/>
-        </w:rPr>
-        <w:t>attachments</w:t>
-      </w:r>
-      <w:r>
-        <w:rPr>
-          <w:rFonts w:ascii="Arial" w:eastAsia="Arial" w:hAnsi="Arial" w:cs="Arial"/>
-          <w:spacing w:val="13"/>
-          <w:sz w:val="22"/>
-          <w:szCs w:val="22"/>
-        </w:rPr>
-        <w:t xml:space="preserve"> </w:t>
-      </w:r>
-      <w:r>
-        <w:rPr>
-          <w:rFonts w:ascii="Arial" w:eastAsia="Arial" w:hAnsi="Arial" w:cs="Arial"/>
-          <w:sz w:val="22"/>
-          <w:szCs w:val="22"/>
-        </w:rPr>
-        <w:t>(</w:t>
-      </w:r>
-      <w:r>
-        <w:rPr>
-          <w:rFonts w:ascii="Arial" w:eastAsia="Arial" w:hAnsi="Arial" w:cs="Arial"/>
-          <w:sz w:val="22"/>
-          <w:szCs w:val="22"/>
-        </w:rPr>
-        <w:t>custom</w:t>
-      </w:r>
-      <w:r>
-        <w:rPr>
-          <w:rFonts w:ascii="Arial" w:eastAsia="Arial" w:hAnsi="Arial" w:cs="Arial"/>
-          <w:spacing w:val="9"/>
-          <w:sz w:val="22"/>
-          <w:szCs w:val="22"/>
-        </w:rPr>
-        <w:t xml:space="preserve"> </w:t>
-      </w:r>
-      <w:r>
-        <w:rPr>
-          <w:rFonts w:ascii="Arial" w:eastAsia="Arial" w:hAnsi="Arial" w:cs="Arial"/>
-          <w:sz w:val="22"/>
-          <w:szCs w:val="22"/>
-        </w:rPr>
-        <w:t>or</w:t>
-      </w:r>
-      <w:r>
-        <w:rPr>
-          <w:rFonts w:ascii="Arial" w:eastAsia="Arial" w:hAnsi="Arial" w:cs="Arial"/>
-          <w:spacing w:val="3"/>
-          <w:sz w:val="22"/>
-          <w:szCs w:val="22"/>
-        </w:rPr>
-        <w:t xml:space="preserve"> </w:t>
-      </w:r>
-      <w:r>
-        <w:rPr>
-          <w:rFonts w:ascii="Arial" w:eastAsia="Arial" w:hAnsi="Arial" w:cs="Arial"/>
-          <w:w w:val="101"/>
-          <w:sz w:val="22"/>
-          <w:szCs w:val="22"/>
-        </w:rPr>
-        <w:t>single</w:t>
-      </w:r>
-      <w:r>
-        <w:rPr>
-          <w:rFonts w:ascii="Arial" w:eastAsia="Arial" w:hAnsi="Arial" w:cs="Arial"/>
-          <w:w w:val="101"/>
-          <w:sz w:val="22"/>
-          <w:szCs w:val="22"/>
-        </w:rPr>
-        <w:t xml:space="preserve"> </w:t>
-      </w:r>
-      <w:r>
-        <w:rPr>
-          <w:rFonts w:ascii="Arial" w:eastAsia="Arial" w:hAnsi="Arial" w:cs="Arial"/>
-          <w:w w:val="101"/>
-          <w:sz w:val="22"/>
-          <w:szCs w:val="22"/>
-        </w:rPr>
-        <w:t>attachment)</w:t>
-      </w:r>
-    </w:p>
-    <w:p>
-      <w:pPr>
         <w:widowControl w:val="0"/>
         <w:spacing w:line="333" w:lineRule="auto"/>
         <w:ind w:right="242"/>
@@ -3824,1008 +3856,9 @@
     <w:p>
       <w:pPr>
         <w:pStyle w:val="Heading1"/>
-        <w:numPr>
-          <w:ilvl w:val="0"/>
-          <w:numId w:val="0"/>
-        </w:numPr>
-      </w:pPr>
-      <w:r>
-        <w:t>3.5</w:t>
-      </w:r>
-      <w:r>
-        <w:tab/>
-      </w:r>
-      <w:r>
-        <w:t>Key Features</w:t>
-      </w:r>
-      <w:r>
-        <w:t xml:space="preserve"> Prioritized</w:t>
-      </w:r>
-    </w:p>
-    <w:p/>
-    <w:p>
-      <w:pPr>
-        <w:rPr>
-          <w:rFonts w:ascii="Arial" w:hAnsi="Arial" w:cs="Arial"/>
-          <w:sz w:val="22"/>
-          <w:szCs w:val="22"/>
-        </w:rPr>
-      </w:pPr>
-      <w:r>
-        <w:rPr>
-          <w:rFonts w:ascii="Arial" w:hAnsi="Arial" w:cs="Arial"/>
-          <w:sz w:val="22"/>
-          <w:szCs w:val="22"/>
-        </w:rPr>
-        <w:t>The following are the project features</w:t>
-      </w:r>
-      <w:r>
-        <w:rPr>
-          <w:rFonts w:ascii="Arial" w:hAnsi="Arial" w:cs="Arial"/>
-          <w:sz w:val="22"/>
-          <w:szCs w:val="22"/>
-        </w:rPr>
-        <w:t xml:space="preserve"> prioritized from high to low:</w:t>
-      </w:r>
-    </w:p>
-    <w:p>
-      <w:pPr>
-        <w:rPr>
-          <w:rFonts w:ascii="Arial" w:hAnsi="Arial" w:cs="Arial"/>
-          <w:sz w:val="22"/>
-          <w:szCs w:val="22"/>
-        </w:rPr>
-      </w:pPr>
-      <w:r>
-        <w:rPr>
-          <w:rFonts w:ascii="Arial" w:hAnsi="Arial" w:cs="Arial"/>
-          <w:sz w:val="22"/>
-          <w:szCs w:val="22"/>
-        </w:rPr>
-        <w:t>.</w:t>
-      </w:r>
-    </w:p>
-    <w:p>
-      <w:pPr>
-        <w:rPr>
-          <w:rFonts w:ascii="Arial" w:hAnsi="Arial" w:cs="Arial"/>
-          <w:sz w:val="22"/>
-          <w:szCs w:val="22"/>
-        </w:rPr>
-      </w:pPr>
-      <w:r>
-        <w:rPr>
-          <w:rFonts w:ascii="Arial" w:hAnsi="Arial" w:cs="Arial"/>
-          <w:sz w:val="22"/>
-          <w:szCs w:val="22"/>
-        </w:rPr>
-        <w:t>Frontend</w:t>
-      </w:r>
-    </w:p>
-    <w:p>
-      <w:pPr>
-        <w:rPr>
-          <w:rFonts w:ascii="Arial" w:hAnsi="Arial" w:cs="Arial"/>
-          <w:sz w:val="22"/>
-          <w:szCs w:val="22"/>
-        </w:rPr>
-      </w:pPr>
-    </w:p>
-    <w:p>
-      <w:pPr>
-        <w:pStyle w:val="ListParagraph"/>
-        <w:widowControl w:val="0"/>
-        <w:numPr>
-          <w:ilvl w:val="0"/>
-          <w:numId w:val="17"/>
-        </w:numPr>
-        <w:spacing w:line="333" w:lineRule="auto"/>
-        <w:ind w:right="242"/>
-        <w:jc w:val="both"/>
-        <w:rPr>
-          <w:rFonts w:ascii="Arial" w:eastAsia="Arial" w:hAnsi="Arial" w:cs="Arial"/>
-          <w:spacing w:val="2"/>
-          <w:sz w:val="22"/>
-          <w:szCs w:val="22"/>
-        </w:rPr>
-      </w:pPr>
-      <w:r>
-        <w:rPr>
-          <w:rFonts w:ascii="Arial" w:eastAsia="Arial" w:hAnsi="Arial" w:cs="Arial"/>
-          <w:sz w:val="22"/>
-          <w:szCs w:val="22"/>
-        </w:rPr>
-        <w:t>Allow</w:t>
-      </w:r>
-      <w:r>
-        <w:rPr>
-          <w:rFonts w:ascii="Arial" w:eastAsia="Arial" w:hAnsi="Arial" w:cs="Arial"/>
-          <w:spacing w:val="6"/>
-          <w:sz w:val="22"/>
-          <w:szCs w:val="22"/>
-        </w:rPr>
-        <w:t xml:space="preserve"> </w:t>
-      </w:r>
-      <w:r>
-        <w:rPr>
-          <w:rFonts w:ascii="Arial" w:eastAsia="Arial" w:hAnsi="Arial" w:cs="Arial"/>
-          <w:sz w:val="22"/>
-          <w:szCs w:val="22"/>
-        </w:rPr>
-        <w:t>emails</w:t>
-      </w:r>
-      <w:r>
-        <w:rPr>
-          <w:rFonts w:ascii="Arial" w:eastAsia="Arial" w:hAnsi="Arial" w:cs="Arial"/>
-          <w:spacing w:val="11"/>
-          <w:sz w:val="22"/>
-          <w:szCs w:val="22"/>
-        </w:rPr>
-        <w:t xml:space="preserve"> </w:t>
-      </w:r>
-      <w:r>
-        <w:rPr>
-          <w:rFonts w:ascii="Arial" w:eastAsia="Arial" w:hAnsi="Arial" w:cs="Arial"/>
-          <w:sz w:val="22"/>
-          <w:szCs w:val="22"/>
-        </w:rPr>
-        <w:t>to</w:t>
-      </w:r>
-      <w:r>
-        <w:rPr>
-          <w:rFonts w:ascii="Arial" w:eastAsia="Arial" w:hAnsi="Arial" w:cs="Arial"/>
-          <w:spacing w:val="3"/>
-          <w:sz w:val="22"/>
-          <w:szCs w:val="22"/>
-        </w:rPr>
-        <w:t xml:space="preserve"> </w:t>
-      </w:r>
-      <w:r>
-        <w:rPr>
-          <w:rFonts w:ascii="Arial" w:eastAsia="Arial" w:hAnsi="Arial" w:cs="Arial"/>
-          <w:sz w:val="22"/>
-          <w:szCs w:val="22"/>
-        </w:rPr>
-        <w:t>be</w:t>
-      </w:r>
-      <w:r>
-        <w:rPr>
-          <w:rFonts w:ascii="Arial" w:eastAsia="Arial" w:hAnsi="Arial" w:cs="Arial"/>
-          <w:spacing w:val="3"/>
-          <w:sz w:val="22"/>
-          <w:szCs w:val="22"/>
-        </w:rPr>
-        <w:t xml:space="preserve"> </w:t>
-      </w:r>
-      <w:r>
-        <w:rPr>
-          <w:rFonts w:ascii="Arial" w:eastAsia="Arial" w:hAnsi="Arial" w:cs="Arial"/>
-          <w:w w:val="101"/>
-          <w:sz w:val="22"/>
-          <w:szCs w:val="22"/>
-        </w:rPr>
-        <w:t xml:space="preserve">sent </w:t>
-      </w:r>
-      <w:r>
-        <w:rPr>
-          <w:rFonts w:ascii="Arial" w:eastAsia="Arial" w:hAnsi="Arial" w:cs="Arial"/>
-          <w:sz w:val="22"/>
-          <w:szCs w:val="22"/>
-        </w:rPr>
-        <w:t>out</w:t>
-      </w:r>
-      <w:r>
-        <w:rPr>
-          <w:rFonts w:ascii="Arial" w:eastAsia="Arial" w:hAnsi="Arial" w:cs="Arial"/>
-          <w:spacing w:val="4"/>
-          <w:sz w:val="22"/>
-          <w:szCs w:val="22"/>
-        </w:rPr>
-        <w:t xml:space="preserve"> </w:t>
-      </w:r>
-    </w:p>
-    <w:p>
-      <w:pPr>
-        <w:pStyle w:val="ListParagraph"/>
-        <w:widowControl w:val="0"/>
-        <w:numPr>
-          <w:ilvl w:val="0"/>
-          <w:numId w:val="17"/>
-        </w:numPr>
-        <w:spacing w:line="333" w:lineRule="auto"/>
-        <w:ind w:right="242"/>
-        <w:jc w:val="both"/>
-        <w:rPr>
-          <w:rFonts w:ascii="Arial" w:eastAsia="Arial" w:hAnsi="Arial" w:cs="Arial"/>
-          <w:spacing w:val="2"/>
-          <w:sz w:val="22"/>
-          <w:szCs w:val="22"/>
-        </w:rPr>
-      </w:pPr>
-      <w:r>
-        <w:rPr>
-          <w:rFonts w:ascii="Arial" w:eastAsia="Arial" w:hAnsi="Arial" w:cs="Arial"/>
-          <w:sz w:val="22"/>
-          <w:szCs w:val="22"/>
-        </w:rPr>
-        <w:t>Allow</w:t>
-      </w:r>
-      <w:r>
-        <w:rPr>
-          <w:rFonts w:ascii="Arial" w:eastAsia="Arial" w:hAnsi="Arial" w:cs="Arial"/>
-          <w:spacing w:val="6"/>
-          <w:sz w:val="22"/>
-          <w:szCs w:val="22"/>
-        </w:rPr>
-        <w:t xml:space="preserve"> </w:t>
-      </w:r>
-      <w:r>
-        <w:rPr>
-          <w:rFonts w:ascii="Arial" w:eastAsia="Arial" w:hAnsi="Arial" w:cs="Arial"/>
-          <w:sz w:val="22"/>
-          <w:szCs w:val="22"/>
-        </w:rPr>
-        <w:t>upload</w:t>
-      </w:r>
-      <w:r>
-        <w:rPr>
-          <w:rFonts w:ascii="Arial" w:eastAsia="Arial" w:hAnsi="Arial" w:cs="Arial"/>
-          <w:spacing w:val="8"/>
-          <w:sz w:val="22"/>
-          <w:szCs w:val="22"/>
-        </w:rPr>
-        <w:t xml:space="preserve"> </w:t>
-      </w:r>
-      <w:r>
-        <w:rPr>
-          <w:rFonts w:ascii="Arial" w:eastAsia="Arial" w:hAnsi="Arial" w:cs="Arial"/>
-          <w:sz w:val="22"/>
-          <w:szCs w:val="22"/>
-        </w:rPr>
-        <w:t>of</w:t>
-      </w:r>
-      <w:r>
-        <w:rPr>
-          <w:rFonts w:ascii="Arial" w:eastAsia="Arial" w:hAnsi="Arial" w:cs="Arial"/>
-          <w:spacing w:val="3"/>
-          <w:sz w:val="22"/>
-          <w:szCs w:val="22"/>
-        </w:rPr>
-        <w:t xml:space="preserve"> </w:t>
-      </w:r>
-      <w:r>
-        <w:rPr>
-          <w:rFonts w:ascii="Arial" w:eastAsia="Arial" w:hAnsi="Arial" w:cs="Arial"/>
-          <w:sz w:val="22"/>
-          <w:szCs w:val="22"/>
-        </w:rPr>
-        <w:t>HTML</w:t>
-      </w:r>
-      <w:r>
-        <w:rPr>
-          <w:rFonts w:ascii="Arial" w:eastAsia="Arial" w:hAnsi="Arial" w:cs="Arial"/>
-          <w:spacing w:val="-1"/>
-          <w:sz w:val="22"/>
-          <w:szCs w:val="22"/>
-        </w:rPr>
-        <w:t xml:space="preserve"> </w:t>
-      </w:r>
-      <w:r>
-        <w:rPr>
-          <w:rFonts w:ascii="Arial" w:eastAsia="Arial" w:hAnsi="Arial" w:cs="Arial"/>
-          <w:sz w:val="22"/>
-          <w:szCs w:val="22"/>
-        </w:rPr>
-        <w:t>template</w:t>
-      </w:r>
-      <w:r>
-        <w:rPr>
-          <w:rFonts w:ascii="Arial" w:eastAsia="Arial" w:hAnsi="Arial" w:cs="Arial"/>
-          <w:spacing w:val="9"/>
-          <w:sz w:val="22"/>
-          <w:szCs w:val="22"/>
-        </w:rPr>
-        <w:t xml:space="preserve"> </w:t>
-      </w:r>
-      <w:r>
-        <w:rPr>
-          <w:rFonts w:ascii="Arial" w:eastAsia="Arial" w:hAnsi="Arial" w:cs="Arial"/>
-          <w:sz w:val="22"/>
-          <w:szCs w:val="22"/>
-        </w:rPr>
-        <w:t>in</w:t>
-      </w:r>
-      <w:r>
-        <w:rPr>
-          <w:rFonts w:ascii="Arial" w:eastAsia="Arial" w:hAnsi="Arial" w:cs="Arial"/>
-          <w:spacing w:val="3"/>
-          <w:sz w:val="22"/>
-          <w:szCs w:val="22"/>
-        </w:rPr>
-        <w:t xml:space="preserve"> </w:t>
-      </w:r>
-      <w:r>
-        <w:rPr>
-          <w:rFonts w:ascii="Arial" w:eastAsia="Arial" w:hAnsi="Arial" w:cs="Arial"/>
-          <w:sz w:val="22"/>
-          <w:szCs w:val="22"/>
-        </w:rPr>
-        <w:t>application</w:t>
-      </w:r>
-      <w:r>
-        <w:rPr>
-          <w:rFonts w:ascii="Arial" w:eastAsia="Arial" w:hAnsi="Arial" w:cs="Arial"/>
-          <w:spacing w:val="12"/>
-          <w:sz w:val="22"/>
-          <w:szCs w:val="22"/>
-        </w:rPr>
-        <w:t xml:space="preserve"> </w:t>
-      </w:r>
-    </w:p>
-    <w:p>
-      <w:pPr>
-        <w:pStyle w:val="ListParagraph"/>
-        <w:widowControl w:val="0"/>
-        <w:numPr>
-          <w:ilvl w:val="0"/>
-          <w:numId w:val="17"/>
-        </w:numPr>
-        <w:spacing w:line="333" w:lineRule="auto"/>
-        <w:ind w:right="242"/>
-        <w:jc w:val="both"/>
-        <w:rPr>
-          <w:rFonts w:ascii="Arial" w:eastAsia="Arial" w:hAnsi="Arial" w:cs="Arial"/>
-          <w:spacing w:val="2"/>
-          <w:sz w:val="22"/>
-          <w:szCs w:val="22"/>
-        </w:rPr>
-      </w:pPr>
-      <w:r>
-        <w:rPr>
-          <w:rFonts w:ascii="Arial" w:eastAsia="Arial" w:hAnsi="Arial" w:cs="Arial"/>
-          <w:sz w:val="22"/>
-          <w:szCs w:val="22"/>
-        </w:rPr>
-        <w:t>Store</w:t>
-      </w:r>
-      <w:r>
-        <w:rPr>
-          <w:rFonts w:ascii="Arial" w:eastAsia="Arial" w:hAnsi="Arial" w:cs="Arial"/>
-          <w:spacing w:val="6"/>
-          <w:sz w:val="22"/>
-          <w:szCs w:val="22"/>
-        </w:rPr>
-        <w:t xml:space="preserve"> </w:t>
-      </w:r>
-      <w:r>
-        <w:rPr>
-          <w:rFonts w:ascii="Arial" w:eastAsia="Arial" w:hAnsi="Arial" w:cs="Arial"/>
-          <w:sz w:val="22"/>
-          <w:szCs w:val="22"/>
-        </w:rPr>
-        <w:t>newsletter</w:t>
-      </w:r>
-      <w:r>
-        <w:rPr>
-          <w:rFonts w:ascii="Arial" w:eastAsia="Arial" w:hAnsi="Arial" w:cs="Arial"/>
-          <w:spacing w:val="11"/>
-          <w:sz w:val="22"/>
-          <w:szCs w:val="22"/>
-        </w:rPr>
-        <w:t xml:space="preserve"> </w:t>
-      </w:r>
-      <w:r>
-        <w:rPr>
-          <w:rFonts w:ascii="Arial" w:eastAsia="Arial" w:hAnsi="Arial" w:cs="Arial"/>
-          <w:sz w:val="22"/>
-          <w:szCs w:val="22"/>
-        </w:rPr>
-        <w:t>statistics</w:t>
-      </w:r>
-      <w:r>
-        <w:rPr>
-          <w:rFonts w:ascii="Arial" w:eastAsia="Arial" w:hAnsi="Arial" w:cs="Arial"/>
-          <w:spacing w:val="9"/>
-          <w:sz w:val="22"/>
-          <w:szCs w:val="22"/>
-        </w:rPr>
-        <w:t xml:space="preserve"> </w:t>
-      </w:r>
-      <w:r>
-        <w:rPr>
-          <w:rFonts w:ascii="Arial" w:eastAsia="Arial" w:hAnsi="Arial" w:cs="Arial"/>
-          <w:sz w:val="22"/>
-          <w:szCs w:val="22"/>
-        </w:rPr>
-        <w:t>(delivery</w:t>
-      </w:r>
-      <w:r>
-        <w:rPr>
-          <w:rFonts w:ascii="Arial" w:eastAsia="Arial" w:hAnsi="Arial" w:cs="Arial"/>
-          <w:spacing w:val="9"/>
-          <w:sz w:val="22"/>
-          <w:szCs w:val="22"/>
-        </w:rPr>
-        <w:t xml:space="preserve"> </w:t>
-      </w:r>
-      <w:r>
-        <w:rPr>
-          <w:rFonts w:ascii="Arial" w:eastAsia="Arial" w:hAnsi="Arial" w:cs="Arial"/>
-          <w:sz w:val="22"/>
-          <w:szCs w:val="22"/>
-        </w:rPr>
-        <w:t>success</w:t>
-      </w:r>
-      <w:r>
-        <w:rPr>
-          <w:rFonts w:ascii="Arial" w:eastAsia="Arial" w:hAnsi="Arial" w:cs="Arial"/>
-          <w:spacing w:val="9"/>
-          <w:sz w:val="22"/>
-          <w:szCs w:val="22"/>
-        </w:rPr>
-        <w:t xml:space="preserve"> </w:t>
-      </w:r>
-      <w:r>
-        <w:rPr>
-          <w:rFonts w:ascii="Arial" w:eastAsia="Arial" w:hAnsi="Arial" w:cs="Arial"/>
-          <w:sz w:val="22"/>
-          <w:szCs w:val="22"/>
-        </w:rPr>
-        <w:t>/</w:t>
-      </w:r>
-      <w:r>
-        <w:rPr>
-          <w:rFonts w:ascii="Arial" w:eastAsia="Arial" w:hAnsi="Arial" w:cs="Arial"/>
-          <w:spacing w:val="2"/>
-          <w:sz w:val="22"/>
-          <w:szCs w:val="22"/>
-        </w:rPr>
-        <w:t xml:space="preserve"> </w:t>
-      </w:r>
-      <w:r>
-        <w:rPr>
-          <w:rFonts w:ascii="Arial" w:eastAsia="Arial" w:hAnsi="Arial" w:cs="Arial"/>
-          <w:sz w:val="22"/>
-          <w:szCs w:val="22"/>
-        </w:rPr>
-        <w:t>failures)</w:t>
-      </w:r>
-      <w:r>
-        <w:rPr>
-          <w:rFonts w:ascii="Arial" w:eastAsia="Arial" w:hAnsi="Arial" w:cs="Arial"/>
-          <w:spacing w:val="9"/>
-          <w:sz w:val="22"/>
-          <w:szCs w:val="22"/>
-        </w:rPr>
-        <w:t xml:space="preserve"> </w:t>
-      </w:r>
-    </w:p>
-    <w:p>
-      <w:pPr>
-        <w:pStyle w:val="ListParagraph"/>
-        <w:widowControl w:val="0"/>
-        <w:numPr>
-          <w:ilvl w:val="0"/>
-          <w:numId w:val="17"/>
-        </w:numPr>
-        <w:spacing w:line="333" w:lineRule="auto"/>
-        <w:ind w:right="242"/>
-        <w:jc w:val="both"/>
-        <w:rPr>
-          <w:rFonts w:ascii="Arial" w:eastAsia="Arial" w:hAnsi="Arial" w:cs="Arial"/>
-          <w:sz w:val="22"/>
-          <w:szCs w:val="22"/>
-        </w:rPr>
-      </w:pPr>
-      <w:r>
-        <w:rPr>
-          <w:rFonts w:ascii="Arial" w:eastAsia="Arial" w:hAnsi="Arial" w:cs="Arial"/>
-          <w:sz w:val="22"/>
-          <w:szCs w:val="22"/>
-        </w:rPr>
-        <w:t>Ability</w:t>
-      </w:r>
-      <w:r>
-        <w:rPr>
-          <w:rFonts w:ascii="Arial" w:eastAsia="Arial" w:hAnsi="Arial" w:cs="Arial"/>
-          <w:spacing w:val="7"/>
-          <w:sz w:val="22"/>
-          <w:szCs w:val="22"/>
-        </w:rPr>
-        <w:t xml:space="preserve"> </w:t>
-      </w:r>
-      <w:r>
-        <w:rPr>
-          <w:rFonts w:ascii="Arial" w:eastAsia="Arial" w:hAnsi="Arial" w:cs="Arial"/>
-          <w:sz w:val="22"/>
-          <w:szCs w:val="22"/>
-        </w:rPr>
-        <w:t>to</w:t>
-      </w:r>
-      <w:r>
-        <w:rPr>
-          <w:rFonts w:ascii="Arial" w:eastAsia="Arial" w:hAnsi="Arial" w:cs="Arial"/>
-          <w:spacing w:val="3"/>
-          <w:sz w:val="22"/>
-          <w:szCs w:val="22"/>
-        </w:rPr>
-        <w:t xml:space="preserve"> </w:t>
-      </w:r>
-      <w:r>
-        <w:rPr>
-          <w:rFonts w:ascii="Arial" w:eastAsia="Arial" w:hAnsi="Arial" w:cs="Arial"/>
-          <w:sz w:val="22"/>
-          <w:szCs w:val="22"/>
-        </w:rPr>
-        <w:t>provide</w:t>
-      </w:r>
-      <w:r>
-        <w:rPr>
-          <w:rFonts w:ascii="Arial" w:eastAsia="Arial" w:hAnsi="Arial" w:cs="Arial"/>
-          <w:spacing w:val="8"/>
-          <w:sz w:val="22"/>
-          <w:szCs w:val="22"/>
-        </w:rPr>
-        <w:t xml:space="preserve"> </w:t>
-      </w:r>
-      <w:r>
-        <w:rPr>
-          <w:rFonts w:ascii="Arial" w:eastAsia="Arial" w:hAnsi="Arial" w:cs="Arial"/>
-          <w:sz w:val="22"/>
-          <w:szCs w:val="22"/>
-        </w:rPr>
-        <w:t>attachments</w:t>
-      </w:r>
-      <w:r>
-        <w:rPr>
-          <w:rFonts w:ascii="Arial" w:eastAsia="Arial" w:hAnsi="Arial" w:cs="Arial"/>
-          <w:spacing w:val="13"/>
-          <w:sz w:val="22"/>
-          <w:szCs w:val="22"/>
-        </w:rPr>
-        <w:t xml:space="preserve"> </w:t>
-      </w:r>
-      <w:r>
-        <w:rPr>
-          <w:rFonts w:ascii="Arial" w:eastAsia="Arial" w:hAnsi="Arial" w:cs="Arial"/>
-          <w:sz w:val="22"/>
-          <w:szCs w:val="22"/>
-        </w:rPr>
-        <w:t>(</w:t>
-      </w:r>
-      <w:r>
-        <w:rPr>
-          <w:rFonts w:ascii="Arial" w:eastAsia="Arial" w:hAnsi="Arial" w:cs="Arial"/>
-          <w:sz w:val="22"/>
-          <w:szCs w:val="22"/>
-        </w:rPr>
-        <w:t>custom</w:t>
-      </w:r>
-      <w:r>
-        <w:rPr>
-          <w:rFonts w:ascii="Arial" w:eastAsia="Arial" w:hAnsi="Arial" w:cs="Arial"/>
-          <w:spacing w:val="9"/>
-          <w:sz w:val="22"/>
-          <w:szCs w:val="22"/>
-        </w:rPr>
-        <w:t xml:space="preserve"> </w:t>
-      </w:r>
-      <w:r>
-        <w:rPr>
-          <w:rFonts w:ascii="Arial" w:eastAsia="Arial" w:hAnsi="Arial" w:cs="Arial"/>
-          <w:sz w:val="22"/>
-          <w:szCs w:val="22"/>
-        </w:rPr>
-        <w:t>or</w:t>
-      </w:r>
-      <w:r>
-        <w:rPr>
-          <w:rFonts w:ascii="Arial" w:eastAsia="Arial" w:hAnsi="Arial" w:cs="Arial"/>
-          <w:spacing w:val="3"/>
-          <w:sz w:val="22"/>
-          <w:szCs w:val="22"/>
-        </w:rPr>
-        <w:t xml:space="preserve"> </w:t>
-      </w:r>
-      <w:r>
-        <w:rPr>
-          <w:rFonts w:ascii="Arial" w:eastAsia="Arial" w:hAnsi="Arial" w:cs="Arial"/>
-          <w:w w:val="101"/>
-          <w:sz w:val="22"/>
-          <w:szCs w:val="22"/>
-        </w:rPr>
-        <w:t>single</w:t>
-      </w:r>
-      <w:r>
-        <w:rPr>
-          <w:rFonts w:ascii="Arial" w:eastAsia="Arial" w:hAnsi="Arial" w:cs="Arial"/>
-          <w:w w:val="101"/>
-          <w:sz w:val="22"/>
-          <w:szCs w:val="22"/>
-        </w:rPr>
-        <w:t xml:space="preserve"> attachment)</w:t>
-      </w:r>
-    </w:p>
-    <w:p>
-      <w:pPr>
-        <w:pStyle w:val="ListParagraph"/>
-        <w:widowControl w:val="0"/>
-        <w:numPr>
-          <w:ilvl w:val="0"/>
-          <w:numId w:val="17"/>
-        </w:numPr>
-        <w:spacing w:line="333" w:lineRule="auto"/>
-        <w:ind w:right="242"/>
-        <w:jc w:val="both"/>
-        <w:rPr>
-          <w:rFonts w:ascii="Arial" w:eastAsia="Arial" w:hAnsi="Arial" w:cs="Arial"/>
-          <w:spacing w:val="2"/>
-          <w:sz w:val="22"/>
-          <w:szCs w:val="22"/>
-        </w:rPr>
-      </w:pPr>
-      <w:r>
-        <w:rPr>
-          <w:rFonts w:ascii="Arial" w:eastAsia="Arial" w:hAnsi="Arial" w:cs="Arial"/>
-          <w:sz w:val="22"/>
-          <w:szCs w:val="22"/>
-        </w:rPr>
-        <w:t>Provide</w:t>
-      </w:r>
-      <w:r>
-        <w:rPr>
-          <w:rFonts w:ascii="Arial" w:eastAsia="Arial" w:hAnsi="Arial" w:cs="Arial"/>
-          <w:spacing w:val="8"/>
-          <w:sz w:val="22"/>
-          <w:szCs w:val="22"/>
-        </w:rPr>
-        <w:t xml:space="preserve"> </w:t>
-      </w:r>
-      <w:r>
-        <w:rPr>
-          <w:rFonts w:ascii="Arial" w:eastAsia="Arial" w:hAnsi="Arial" w:cs="Arial"/>
-          <w:sz w:val="22"/>
-          <w:szCs w:val="22"/>
-        </w:rPr>
-        <w:t>contact</w:t>
-      </w:r>
-      <w:r>
-        <w:rPr>
-          <w:rFonts w:ascii="Arial" w:eastAsia="Arial" w:hAnsi="Arial" w:cs="Arial"/>
-          <w:spacing w:val="8"/>
-          <w:sz w:val="22"/>
-          <w:szCs w:val="22"/>
-        </w:rPr>
-        <w:t xml:space="preserve"> </w:t>
-      </w:r>
-      <w:r>
-        <w:rPr>
-          <w:rFonts w:ascii="Arial" w:eastAsia="Arial" w:hAnsi="Arial" w:cs="Arial"/>
-          <w:sz w:val="22"/>
-          <w:szCs w:val="22"/>
-        </w:rPr>
-        <w:t>list</w:t>
-      </w:r>
-      <w:r>
-        <w:rPr>
-          <w:rFonts w:ascii="Arial" w:eastAsia="Arial" w:hAnsi="Arial" w:cs="Arial"/>
-          <w:spacing w:val="4"/>
-          <w:sz w:val="22"/>
-          <w:szCs w:val="22"/>
-        </w:rPr>
-        <w:t xml:space="preserve"> </w:t>
-      </w:r>
-      <w:r>
-        <w:rPr>
-          <w:rFonts w:ascii="Arial" w:eastAsia="Arial" w:hAnsi="Arial" w:cs="Arial"/>
-          <w:sz w:val="22"/>
-          <w:szCs w:val="22"/>
-        </w:rPr>
-        <w:t>management</w:t>
-      </w:r>
-      <w:r>
-        <w:rPr>
-          <w:rFonts w:ascii="Arial" w:eastAsia="Arial" w:hAnsi="Arial" w:cs="Arial"/>
-          <w:spacing w:val="14"/>
-          <w:sz w:val="22"/>
-          <w:szCs w:val="22"/>
-        </w:rPr>
-        <w:t xml:space="preserve"> </w:t>
-      </w:r>
-      <w:r>
-        <w:rPr>
-          <w:rFonts w:ascii="Arial" w:eastAsia="Arial" w:hAnsi="Arial" w:cs="Arial"/>
-          <w:sz w:val="22"/>
-          <w:szCs w:val="22"/>
-        </w:rPr>
-        <w:t>features</w:t>
-      </w:r>
-      <w:r>
-        <w:rPr>
-          <w:rFonts w:ascii="Arial" w:eastAsia="Arial" w:hAnsi="Arial" w:cs="Arial"/>
-          <w:spacing w:val="9"/>
-          <w:sz w:val="22"/>
-          <w:szCs w:val="22"/>
-        </w:rPr>
-        <w:t xml:space="preserve"> </w:t>
-      </w:r>
-      <w:r>
-        <w:rPr>
-          <w:rFonts w:ascii="Arial" w:eastAsia="Arial" w:hAnsi="Arial" w:cs="Arial"/>
-          <w:sz w:val="22"/>
-          <w:szCs w:val="22"/>
-        </w:rPr>
-        <w:t>(add,</w:t>
-      </w:r>
-      <w:r>
-        <w:rPr>
-          <w:rFonts w:ascii="Arial" w:eastAsia="Arial" w:hAnsi="Arial" w:cs="Arial"/>
-          <w:spacing w:val="6"/>
-          <w:sz w:val="22"/>
-          <w:szCs w:val="22"/>
-        </w:rPr>
-        <w:t xml:space="preserve"> </w:t>
-      </w:r>
-      <w:r>
-        <w:rPr>
-          <w:rFonts w:ascii="Arial" w:eastAsia="Arial" w:hAnsi="Arial" w:cs="Arial"/>
-          <w:sz w:val="22"/>
-          <w:szCs w:val="22"/>
-        </w:rPr>
-        <w:t>edit,</w:t>
-      </w:r>
-      <w:r>
-        <w:rPr>
-          <w:rFonts w:ascii="Arial" w:eastAsia="Arial" w:hAnsi="Arial" w:cs="Arial"/>
-          <w:spacing w:val="5"/>
-          <w:sz w:val="22"/>
-          <w:szCs w:val="22"/>
-        </w:rPr>
-        <w:t xml:space="preserve"> </w:t>
-      </w:r>
-      <w:r>
-        <w:rPr>
-          <w:rFonts w:ascii="Arial" w:eastAsia="Arial" w:hAnsi="Arial" w:cs="Arial"/>
-          <w:sz w:val="22"/>
-          <w:szCs w:val="22"/>
-        </w:rPr>
-        <w:t>remove</w:t>
-      </w:r>
-      <w:r>
-        <w:rPr>
-          <w:rFonts w:ascii="Arial" w:eastAsia="Arial" w:hAnsi="Arial" w:cs="Arial"/>
-          <w:spacing w:val="8"/>
-          <w:sz w:val="22"/>
-          <w:szCs w:val="22"/>
-        </w:rPr>
-        <w:t xml:space="preserve"> </w:t>
-      </w:r>
-      <w:r>
-        <w:rPr>
-          <w:rFonts w:ascii="Arial" w:eastAsia="Arial" w:hAnsi="Arial" w:cs="Arial"/>
-          <w:sz w:val="22"/>
-          <w:szCs w:val="22"/>
-        </w:rPr>
-        <w:t>contacts)</w:t>
-      </w:r>
-      <w:r>
-        <w:rPr>
-          <w:rFonts w:ascii="Arial" w:eastAsia="Arial" w:hAnsi="Arial" w:cs="Arial"/>
-          <w:spacing w:val="10"/>
-          <w:sz w:val="22"/>
-          <w:szCs w:val="22"/>
-        </w:rPr>
-        <w:t xml:space="preserve"> </w:t>
-      </w:r>
-    </w:p>
-    <w:p>
-      <w:pPr>
-        <w:pStyle w:val="ListParagraph"/>
-        <w:widowControl w:val="0"/>
-        <w:numPr>
-          <w:ilvl w:val="1"/>
-          <w:numId w:val="17"/>
-        </w:numPr>
-        <w:spacing w:line="333" w:lineRule="auto"/>
-        <w:ind w:right="242"/>
-        <w:jc w:val="both"/>
-        <w:rPr>
-          <w:rFonts w:ascii="Arial" w:eastAsia="Arial" w:hAnsi="Arial" w:cs="Arial"/>
-          <w:spacing w:val="2"/>
-          <w:sz w:val="22"/>
-          <w:szCs w:val="22"/>
-        </w:rPr>
-      </w:pPr>
-      <w:r>
-        <w:rPr>
-          <w:rFonts w:ascii="Arial" w:eastAsia="Arial" w:hAnsi="Arial" w:cs="Arial"/>
-          <w:spacing w:val="10"/>
-          <w:sz w:val="22"/>
-          <w:szCs w:val="22"/>
-        </w:rPr>
-        <w:t>Includes the ability to manage multiple contact lists</w:t>
-      </w:r>
-    </w:p>
-    <w:p>
-      <w:pPr>
-        <w:pStyle w:val="ListParagraph"/>
-        <w:widowControl w:val="0"/>
-        <w:numPr>
-          <w:ilvl w:val="0"/>
-          <w:numId w:val="17"/>
-        </w:numPr>
-        <w:spacing w:line="333" w:lineRule="auto"/>
-        <w:ind w:right="242"/>
-        <w:jc w:val="both"/>
-        <w:rPr>
-          <w:rFonts w:ascii="Arial" w:eastAsia="Arial" w:hAnsi="Arial" w:cs="Arial"/>
-          <w:spacing w:val="2"/>
-          <w:sz w:val="22"/>
-          <w:szCs w:val="22"/>
-        </w:rPr>
-      </w:pPr>
-      <w:r>
-        <w:rPr>
-          <w:rFonts w:ascii="Arial" w:eastAsia="Arial" w:hAnsi="Arial" w:cs="Arial"/>
-          <w:sz w:val="22"/>
-          <w:szCs w:val="22"/>
-        </w:rPr>
-        <w:t>Allow</w:t>
-      </w:r>
-      <w:r>
-        <w:rPr>
-          <w:rFonts w:ascii="Arial" w:eastAsia="Arial" w:hAnsi="Arial" w:cs="Arial"/>
-          <w:spacing w:val="6"/>
-          <w:sz w:val="22"/>
-          <w:szCs w:val="22"/>
-        </w:rPr>
-        <w:t xml:space="preserve"> </w:t>
-      </w:r>
-      <w:r>
-        <w:rPr>
-          <w:rFonts w:ascii="Arial" w:eastAsia="Arial" w:hAnsi="Arial" w:cs="Arial"/>
-          <w:sz w:val="22"/>
-          <w:szCs w:val="22"/>
-        </w:rPr>
-        <w:t>design</w:t>
-      </w:r>
-      <w:r>
-        <w:rPr>
-          <w:rFonts w:ascii="Arial" w:eastAsia="Arial" w:hAnsi="Arial" w:cs="Arial"/>
-          <w:spacing w:val="7"/>
-          <w:sz w:val="22"/>
-          <w:szCs w:val="22"/>
-        </w:rPr>
-        <w:t xml:space="preserve"> </w:t>
-      </w:r>
-      <w:r>
-        <w:rPr>
-          <w:rFonts w:ascii="Arial" w:eastAsia="Arial" w:hAnsi="Arial" w:cs="Arial"/>
-          <w:sz w:val="22"/>
-          <w:szCs w:val="22"/>
-        </w:rPr>
-        <w:t>of</w:t>
-      </w:r>
-      <w:r>
-        <w:rPr>
-          <w:rFonts w:ascii="Arial" w:eastAsia="Arial" w:hAnsi="Arial" w:cs="Arial"/>
-          <w:spacing w:val="3"/>
-          <w:sz w:val="22"/>
-          <w:szCs w:val="22"/>
-        </w:rPr>
-        <w:t xml:space="preserve"> </w:t>
-      </w:r>
-      <w:r>
-        <w:rPr>
-          <w:rFonts w:ascii="Arial" w:eastAsia="Arial" w:hAnsi="Arial" w:cs="Arial"/>
-          <w:w w:val="101"/>
-          <w:sz w:val="22"/>
-          <w:szCs w:val="22"/>
-        </w:rPr>
-        <w:t>emails</w:t>
-      </w:r>
-      <w:r>
-        <w:rPr>
-          <w:rFonts w:ascii="Arial" w:eastAsia="Arial" w:hAnsi="Arial" w:cs="Arial"/>
-          <w:w w:val="101"/>
-          <w:sz w:val="22"/>
-          <w:szCs w:val="22"/>
-        </w:rPr>
-        <w:t xml:space="preserve"> </w:t>
-      </w:r>
-      <w:r>
-        <w:rPr>
-          <w:rFonts w:ascii="Arial" w:eastAsia="Arial" w:hAnsi="Arial" w:cs="Arial"/>
-          <w:sz w:val="22"/>
-          <w:szCs w:val="22"/>
-        </w:rPr>
-        <w:t>in</w:t>
-      </w:r>
-      <w:r>
-        <w:rPr>
-          <w:rFonts w:ascii="Arial" w:eastAsia="Arial" w:hAnsi="Arial" w:cs="Arial"/>
-          <w:spacing w:val="3"/>
-          <w:sz w:val="22"/>
-          <w:szCs w:val="22"/>
-        </w:rPr>
-        <w:t xml:space="preserve"> </w:t>
-      </w:r>
-      <w:r>
-        <w:rPr>
-          <w:rFonts w:ascii="Arial" w:eastAsia="Arial" w:hAnsi="Arial" w:cs="Arial"/>
-          <w:sz w:val="22"/>
-          <w:szCs w:val="22"/>
-        </w:rPr>
-        <w:t>application</w:t>
-      </w:r>
-      <w:r>
-        <w:rPr>
-          <w:rFonts w:ascii="Arial" w:eastAsia="Arial" w:hAnsi="Arial" w:cs="Arial"/>
-          <w:spacing w:val="12"/>
-          <w:sz w:val="22"/>
-          <w:szCs w:val="22"/>
-        </w:rPr>
-        <w:t xml:space="preserve"> </w:t>
-      </w:r>
-      <w:r>
-        <w:rPr>
-          <w:rFonts w:ascii="Arial" w:eastAsia="Arial" w:hAnsi="Arial" w:cs="Arial"/>
-          <w:sz w:val="22"/>
-          <w:szCs w:val="22"/>
-        </w:rPr>
-        <w:t>(WYSYWIG</w:t>
-      </w:r>
-      <w:r>
-        <w:rPr>
-          <w:rFonts w:ascii="Arial" w:eastAsia="Arial" w:hAnsi="Arial" w:cs="Arial"/>
-          <w:spacing w:val="13"/>
-          <w:sz w:val="22"/>
-          <w:szCs w:val="22"/>
-        </w:rPr>
-        <w:t xml:space="preserve"> </w:t>
-      </w:r>
-      <w:r>
-        <w:rPr>
-          <w:rFonts w:ascii="Arial" w:eastAsia="Arial" w:hAnsi="Arial" w:cs="Arial"/>
-          <w:sz w:val="22"/>
-          <w:szCs w:val="22"/>
-        </w:rPr>
-        <w:t>Editor)</w:t>
-      </w:r>
-      <w:r>
-        <w:rPr>
-          <w:rFonts w:ascii="Arial" w:eastAsia="Arial" w:hAnsi="Arial" w:cs="Arial"/>
-          <w:spacing w:val="7"/>
-          <w:sz w:val="22"/>
-          <w:szCs w:val="22"/>
-        </w:rPr>
-        <w:t xml:space="preserve"> </w:t>
-      </w:r>
-    </w:p>
-    <w:p>
-      <w:pPr>
-        <w:rPr>
-          <w:rFonts w:ascii="Arial" w:hAnsi="Arial" w:cs="Arial"/>
-          <w:sz w:val="22"/>
-          <w:szCs w:val="22"/>
-        </w:rPr>
-      </w:pPr>
-    </w:p>
-    <w:p>
-      <w:pPr>
-        <w:rPr>
-          <w:rFonts w:ascii="Arial" w:hAnsi="Arial" w:cs="Arial"/>
-          <w:sz w:val="22"/>
-          <w:szCs w:val="22"/>
-        </w:rPr>
       </w:pPr>
       <w:bookmarkStart w:id="5" w:name="_GoBack"/>
       <w:bookmarkEnd w:id="5"/>
-    </w:p>
-    <w:p>
-      <w:pPr>
-        <w:pStyle w:val="Heading1"/>
-      </w:pPr>
       <w:r>
         <w:t>Project Implementation</w:t>
       </w:r>
@@ -4979,7 +4012,6 @@
           <w:sz w:val="22"/>
           <w:szCs w:val="22"/>
         </w:rPr>
-        <w:lastRenderedPageBreak/>
         <w:t>Depending</w:t>
       </w:r>
       <w:r>
@@ -5278,6 +4310,7 @@
           <w:sz w:val="22"/>
           <w:szCs w:val="22"/>
         </w:rPr>
+        <w:lastRenderedPageBreak/>
         <w:t>Redis (if required)</w:t>
       </w:r>
     </w:p>
@@ -8303,8 +7336,11 @@
     <w:lsdException w:name="Table 3D effects 3" w:semiHidden="1" w:unhideWhenUsed="1"/>
     <w:lsdException w:name="Table Contemporary" w:semiHidden="1" w:unhideWhenUsed="1"/>
     <w:lsdException w:name="Table Elegant" w:semiHidden="1" w:unhideWhenUsed="1"/>
+    <w:lsdException w:name="Table Professional" w:semiHidden="1" w:unhideWhenUsed="1"/>
     <w:lsdException w:name="Table Subtle 1" w:semiHidden="1" w:unhideWhenUsed="1"/>
     <w:lsdException w:name="Table Subtle 2" w:semiHidden="1" w:unhideWhenUsed="1"/>
+    <w:lsdException w:name="Table Web 1" w:semiHidden="1" w:unhideWhenUsed="1"/>
+    <w:lsdException w:name="Table Web 2" w:semiHidden="1" w:unhideWhenUsed="1"/>
     <w:lsdException w:name="Table Web 3" w:semiHidden="1" w:unhideWhenUsed="1"/>
     <w:lsdException w:name="Balloon Text" w:semiHidden="1" w:unhideWhenUsed="1"/>
     <w:lsdException w:name="Table Theme" w:semiHidden="1" w:unhideWhenUsed="1"/>
@@ -9266,7 +8302,7 @@
 </file>
 
 <file path=customXml/itemProps1.xml><?xml version="1.0" encoding="utf-8"?>
-<ds:datastoreItem xmlns:ds="http://schemas.openxmlformats.org/officeDocument/2006/customXml" ds:itemID="{41460721-B1C2-F541-8995-C318AFF9C493}">
+<ds:datastoreItem xmlns:ds="http://schemas.openxmlformats.org/officeDocument/2006/customXml" ds:itemID="{45A9F453-5526-B949-A5CE-C37B28DB2F5F}">
   <ds:schemaRefs>
     <ds:schemaRef ds:uri="http://schemas.openxmlformats.org/officeDocument/2006/bibliography"/>
   </ds:schemaRefs>

</xml_diff>